<commit_message>
adding processes images and edited documentation
</commit_message>
<xml_diff>
--- a/docs/Wiki.docx
+++ b/docs/Wiki.docx
@@ -213,7 +213,7 @@
           <w:lang w:val="cs-CZ"/>
         </w:rPr>
       </w:pPr>
-      <w:hyperlink r:id="rId6" w:history="1">
+      <w:hyperlink r:id="rId8" w:history="1">
         <w:r>
           <w:rPr>
             <w:rStyle w:val="Hyperlink"/>
@@ -5359,10 +5359,20 @@
       <w:r>
         <w:rPr>
           <w:rFonts w:ascii="Century Gothic" w:hAnsi="Century Gothic"/>
-          <w:sz w:val="32"/>
-          <w:szCs w:val="32"/>
-        </w:rPr>
-        <w:t>Testovací případ 1: Získání existujícího zdroje - provedení GET požadavku na existující zdroj a ověření, zda jsou vráceny správné informace.</w:t>
+          <w:i/>
+          <w:iCs/>
+          <w:sz w:val="32"/>
+          <w:szCs w:val="32"/>
+        </w:rPr>
+        <w:t>Testovací případ 1:</w:t>
+      </w:r>
+      <w:r>
+        <w:rPr>
+          <w:rFonts w:ascii="Century Gothic" w:hAnsi="Century Gothic"/>
+          <w:sz w:val="32"/>
+          <w:szCs w:val="32"/>
+        </w:rPr>
+        <w:t xml:space="preserve"> Získání existujícího zdroje - provedení GET požadavku na existující zdroj a ověření, zda jsou vráceny správné informace.</w:t>
       </w:r>
     </w:p>
     <w:p>
@@ -5377,10 +5387,20 @@
       <w:r>
         <w:rPr>
           <w:rFonts w:ascii="Century Gothic" w:hAnsi="Century Gothic"/>
-          <w:sz w:val="32"/>
-          <w:szCs w:val="32"/>
-        </w:rPr>
-        <w:t>Testovací případ 2: Získání neexistujícího zdroje - provedení GET požadavku na zdroj, který neexistuje, a ověření, zda je vrácena odpovídající chybová zpráva.</w:t>
+          <w:i/>
+          <w:iCs/>
+          <w:sz w:val="32"/>
+          <w:szCs w:val="32"/>
+        </w:rPr>
+        <w:t>Testovací případ 2:</w:t>
+      </w:r>
+      <w:r>
+        <w:rPr>
+          <w:rFonts w:ascii="Century Gothic" w:hAnsi="Century Gothic"/>
+          <w:sz w:val="32"/>
+          <w:szCs w:val="32"/>
+        </w:rPr>
+        <w:t xml:space="preserve"> Získání neexistujícího zdroje - provedení GET požadavku na zdroj, který neexistuje, a ověření, zda je vrácena odpovídající chybová zpráva.</w:t>
       </w:r>
     </w:p>
     <w:p>
@@ -5456,27 +5476,47 @@
       <w:r>
         <w:rPr>
           <w:rFonts w:ascii="Century Gothic" w:hAnsi="Century Gothic"/>
-          <w:sz w:val="32"/>
-          <w:szCs w:val="32"/>
-        </w:rPr>
-        <w:t>Testovací případ 1: Vytvoření nového zdroje - provedení POST požadavku s platnými daty pro vytvoření nového zdroje a ověření, zda je zdroj vytvořen a vrácena odpovídající informace.</w:t>
-      </w:r>
-    </w:p>
-    <w:p>
-      <w:pPr>
-        <w:rPr>
-          <w:rFonts w:ascii="Century Gothic" w:hAnsi="Century Gothic"/>
-          <w:sz w:val="32"/>
-          <w:szCs w:val="32"/>
-        </w:rPr>
-      </w:pPr>
-      <w:r>
-        <w:rPr>
-          <w:rFonts w:ascii="Century Gothic" w:hAnsi="Century Gothic"/>
-          <w:sz w:val="32"/>
-          <w:szCs w:val="32"/>
-        </w:rPr>
-        <w:t>Testovací případ 2: Odeslání neplatných dat - provedení POST požadavku s neplatnými daty a ověření, zda je vrácena odpovídající chybová zpráva.</w:t>
+          <w:i/>
+          <w:iCs/>
+          <w:sz w:val="32"/>
+          <w:szCs w:val="32"/>
+        </w:rPr>
+        <w:t>Testovací případ 1:</w:t>
+      </w:r>
+      <w:r>
+        <w:rPr>
+          <w:rFonts w:ascii="Century Gothic" w:hAnsi="Century Gothic"/>
+          <w:sz w:val="32"/>
+          <w:szCs w:val="32"/>
+        </w:rPr>
+        <w:t xml:space="preserve"> Vytvoření nového zdroje - provedení POST požadavku s platnými daty pro vytvoření nového zdroje a ověření, zda je zdroj vytvořen a vrácena odpovídající informace.</w:t>
+      </w:r>
+    </w:p>
+    <w:p>
+      <w:pPr>
+        <w:rPr>
+          <w:rFonts w:ascii="Century Gothic" w:hAnsi="Century Gothic"/>
+          <w:sz w:val="32"/>
+          <w:szCs w:val="32"/>
+        </w:rPr>
+      </w:pPr>
+      <w:r>
+        <w:rPr>
+          <w:rFonts w:ascii="Century Gothic" w:hAnsi="Century Gothic"/>
+          <w:i/>
+          <w:iCs/>
+          <w:sz w:val="32"/>
+          <w:szCs w:val="32"/>
+        </w:rPr>
+        <w:t>Testovací případ 2:</w:t>
+      </w:r>
+      <w:r>
+        <w:rPr>
+          <w:rFonts w:ascii="Century Gothic" w:hAnsi="Century Gothic"/>
+          <w:sz w:val="32"/>
+          <w:szCs w:val="32"/>
+        </w:rPr>
+        <w:t xml:space="preserve"> Odeslání neplatných dat - provedení POST požadavku s neplatnými daty a ověření, zda je vrácena odpovídající chybová zpráva.</w:t>
       </w:r>
     </w:p>
     <w:p>
@@ -5552,28 +5592,48 @@
       <w:r>
         <w:rPr>
           <w:rFonts w:ascii="Century Gothic" w:hAnsi="Century Gothic"/>
+          <w:i/>
+          <w:iCs/>
           <w:sz w:val="32"/>
           <w:szCs w:val="32"/>
         </w:rPr>
         <w:lastRenderedPageBreak/>
-        <w:t>Testovací případ 1: Aktualizace existujícího zdroje - provedení PUT požadavku s platnými daty pro aktualizaci existujícího zdroje a ověření, zda jsou provedeny požadované změny.</w:t>
-      </w:r>
-    </w:p>
-    <w:p>
-      <w:pPr>
-        <w:rPr>
-          <w:rFonts w:ascii="Century Gothic" w:hAnsi="Century Gothic"/>
-          <w:sz w:val="32"/>
-          <w:szCs w:val="32"/>
-        </w:rPr>
-      </w:pPr>
-      <w:r>
-        <w:rPr>
-          <w:rFonts w:ascii="Century Gothic" w:hAnsi="Century Gothic"/>
-          <w:sz w:val="32"/>
-          <w:szCs w:val="32"/>
-        </w:rPr>
-        <w:t>Testovací případ 2: Aktualizace neexistujícího zdroje - provedení PUT požadavku na zdroj, který neexistuje, a ověření, zda je vrácena odpovídající chybová zpráva.</w:t>
+        <w:t>Testovací případ 1:</w:t>
+      </w:r>
+      <w:r>
+        <w:rPr>
+          <w:rFonts w:ascii="Century Gothic" w:hAnsi="Century Gothic"/>
+          <w:sz w:val="32"/>
+          <w:szCs w:val="32"/>
+        </w:rPr>
+        <w:t xml:space="preserve"> Aktualizace existujícího zdroje - provedení PUT požadavku s platnými daty pro aktualizaci existujícího zdroje a ověření, zda jsou provedeny požadované změny.</w:t>
+      </w:r>
+    </w:p>
+    <w:p>
+      <w:pPr>
+        <w:rPr>
+          <w:rFonts w:ascii="Century Gothic" w:hAnsi="Century Gothic"/>
+          <w:sz w:val="32"/>
+          <w:szCs w:val="32"/>
+        </w:rPr>
+      </w:pPr>
+      <w:r>
+        <w:rPr>
+          <w:rFonts w:ascii="Century Gothic" w:hAnsi="Century Gothic"/>
+          <w:i/>
+          <w:iCs/>
+          <w:sz w:val="32"/>
+          <w:szCs w:val="32"/>
+        </w:rPr>
+        <w:t>Testovací případ 2:</w:t>
+      </w:r>
+      <w:r>
+        <w:rPr>
+          <w:rFonts w:ascii="Century Gothic" w:hAnsi="Century Gothic"/>
+          <w:sz w:val="32"/>
+          <w:szCs w:val="32"/>
+        </w:rPr>
+        <w:t xml:space="preserve"> Aktualizace neexistujícího zdroje - provedení PUT požadavku na zdroj, který neexistuje, a ověření, zda je vrácena odpovídající chybová zpráva.</w:t>
       </w:r>
     </w:p>
     <w:p>
@@ -5658,27 +5718,47 @@
       <w:r>
         <w:rPr>
           <w:rFonts w:ascii="Century Gothic" w:hAnsi="Century Gothic"/>
-          <w:sz w:val="32"/>
-          <w:szCs w:val="32"/>
-        </w:rPr>
-        <w:t>Testovací případ 1: Odstranění existujícího zdroje - provedení DELETE požadavku na existující zdroj a ověření, zda je zdroj úspěšně odstraněn.</w:t>
-      </w:r>
-    </w:p>
-    <w:p>
-      <w:pPr>
-        <w:rPr>
-          <w:rFonts w:ascii="Century Gothic" w:hAnsi="Century Gothic"/>
-          <w:sz w:val="32"/>
-          <w:szCs w:val="32"/>
-        </w:rPr>
-      </w:pPr>
-      <w:r>
-        <w:rPr>
-          <w:rFonts w:ascii="Century Gothic" w:hAnsi="Century Gothic"/>
-          <w:sz w:val="32"/>
-          <w:szCs w:val="32"/>
-        </w:rPr>
-        <w:t>Testovací případ 2: Odstranění neexistujícího zdroje - provedení DELETE požadavku na zdroj, který neexistuje, a ověření, zda je vrácena odpovídající chybová zpráva.</w:t>
+          <w:i/>
+          <w:iCs/>
+          <w:sz w:val="32"/>
+          <w:szCs w:val="32"/>
+        </w:rPr>
+        <w:t>Testovací případ 1:</w:t>
+      </w:r>
+      <w:r>
+        <w:rPr>
+          <w:rFonts w:ascii="Century Gothic" w:hAnsi="Century Gothic"/>
+          <w:sz w:val="32"/>
+          <w:szCs w:val="32"/>
+        </w:rPr>
+        <w:t xml:space="preserve"> Odstranění existujícího zdroje - provedení DELETE požadavku na existující zdroj a ověření, zda je zdroj úspěšně odstraněn.</w:t>
+      </w:r>
+    </w:p>
+    <w:p>
+      <w:pPr>
+        <w:rPr>
+          <w:rFonts w:ascii="Century Gothic" w:hAnsi="Century Gothic"/>
+          <w:sz w:val="32"/>
+          <w:szCs w:val="32"/>
+        </w:rPr>
+      </w:pPr>
+      <w:r>
+        <w:rPr>
+          <w:rFonts w:ascii="Century Gothic" w:hAnsi="Century Gothic"/>
+          <w:i/>
+          <w:iCs/>
+          <w:sz w:val="32"/>
+          <w:szCs w:val="32"/>
+        </w:rPr>
+        <w:t>Testovací případ 2:</w:t>
+      </w:r>
+      <w:r>
+        <w:rPr>
+          <w:rFonts w:ascii="Century Gothic" w:hAnsi="Century Gothic"/>
+          <w:sz w:val="32"/>
+          <w:szCs w:val="32"/>
+        </w:rPr>
+        <w:t xml:space="preserve"> Odstranění neexistujícího zdroje - provedení DELETE požadavku na zdroj, který neexistuje, a ověření, zda je vrácena odpovídající chybová zpráva.</w:t>
       </w:r>
     </w:p>
     <w:p>
@@ -8420,6 +8500,1070 @@
         </w:rPr>
       </w:pPr>
     </w:p>
+    <w:p>
+      <w:pPr>
+        <w:rPr>
+          <w:rFonts w:ascii="Century Gothic" w:hAnsi="Century Gothic"/>
+          <w:sz w:val="32"/>
+          <w:szCs w:val="32"/>
+        </w:rPr>
+      </w:pPr>
+    </w:p>
+    <w:p>
+      <w:pPr>
+        <w:rPr>
+          <w:rFonts w:ascii="Century Gothic" w:hAnsi="Century Gothic"/>
+          <w:sz w:val="32"/>
+          <w:szCs w:val="32"/>
+        </w:rPr>
+      </w:pPr>
+    </w:p>
+    <w:p>
+      <w:pPr>
+        <w:rPr>
+          <w:rFonts w:ascii="Century Gothic" w:hAnsi="Century Gothic"/>
+          <w:sz w:val="32"/>
+          <w:szCs w:val="32"/>
+        </w:rPr>
+      </w:pPr>
+    </w:p>
+    <w:p>
+      <w:pPr>
+        <w:rPr>
+          <w:rFonts w:ascii="Century Gothic" w:hAnsi="Century Gothic"/>
+          <w:sz w:val="32"/>
+          <w:szCs w:val="32"/>
+        </w:rPr>
+      </w:pPr>
+    </w:p>
+    <w:p>
+      <w:pPr>
+        <w:rPr>
+          <w:rFonts w:ascii="Century Gothic" w:hAnsi="Century Gothic"/>
+          <w:sz w:val="32"/>
+          <w:szCs w:val="32"/>
+        </w:rPr>
+      </w:pPr>
+    </w:p>
+    <w:p>
+      <w:pPr>
+        <w:rPr>
+          <w:rFonts w:ascii="Century Gothic" w:hAnsi="Century Gothic"/>
+          <w:sz w:val="32"/>
+          <w:szCs w:val="32"/>
+        </w:rPr>
+      </w:pPr>
+    </w:p>
+    <w:p>
+      <w:pPr>
+        <w:rPr>
+          <w:rFonts w:ascii="Century Gothic" w:hAnsi="Century Gothic"/>
+          <w:sz w:val="32"/>
+          <w:szCs w:val="32"/>
+        </w:rPr>
+      </w:pPr>
+    </w:p>
+    <w:p>
+      <w:pPr>
+        <w:rPr>
+          <w:rFonts w:ascii="Century Gothic" w:hAnsi="Century Gothic"/>
+          <w:sz w:val="32"/>
+          <w:szCs w:val="32"/>
+        </w:rPr>
+      </w:pPr>
+    </w:p>
+    <w:p>
+      <w:pPr>
+        <w:rPr>
+          <w:rFonts w:ascii="Century Gothic" w:hAnsi="Century Gothic"/>
+          <w:sz w:val="32"/>
+          <w:szCs w:val="32"/>
+        </w:rPr>
+      </w:pPr>
+    </w:p>
+    <w:p>
+      <w:pPr>
+        <w:rPr>
+          <w:rFonts w:ascii="Century Gothic" w:hAnsi="Century Gothic"/>
+          <w:sz w:val="32"/>
+          <w:szCs w:val="32"/>
+        </w:rPr>
+      </w:pPr>
+    </w:p>
+    <w:p>
+      <w:pPr>
+        <w:rPr>
+          <w:rFonts w:ascii="Century Gothic" w:hAnsi="Century Gothic"/>
+          <w:sz w:val="32"/>
+          <w:szCs w:val="32"/>
+        </w:rPr>
+      </w:pPr>
+    </w:p>
+    <w:p>
+      <w:pPr>
+        <w:rPr>
+          <w:rFonts w:ascii="Century Gothic" w:hAnsi="Century Gothic"/>
+          <w:sz w:val="32"/>
+          <w:szCs w:val="32"/>
+        </w:rPr>
+      </w:pPr>
+    </w:p>
+    <w:p>
+      <w:pPr>
+        <w:rPr>
+          <w:rFonts w:ascii="Century Gothic" w:hAnsi="Century Gothic"/>
+          <w:b/>
+          <w:bCs/>
+          <w:sz w:val="32"/>
+          <w:szCs w:val="32"/>
+          <w:lang w:val="en-US"/>
+        </w:rPr>
+      </w:pPr>
+      <w:r>
+        <w:rPr>
+          <w:rFonts w:ascii="Century Gothic" w:hAnsi="Century Gothic"/>
+          <w:b/>
+          <w:bCs/>
+          <w:sz w:val="32"/>
+          <w:szCs w:val="32"/>
+          <w:lang w:val="en-US"/>
+        </w:rPr>
+        <w:lastRenderedPageBreak/>
+        <w:t>Diagram</w:t>
+      </w:r>
+      <w:r>
+        <w:rPr>
+          <w:rFonts w:ascii="Century Gothic" w:hAnsi="Century Gothic"/>
+          <w:b/>
+          <w:bCs/>
+          <w:sz w:val="32"/>
+          <w:szCs w:val="32"/>
+          <w:lang w:val="en-US"/>
+        </w:rPr>
+        <w:t xml:space="preserve"> procesu</w:t>
+      </w:r>
+      <w:r>
+        <w:rPr>
+          <w:rFonts w:ascii="Century Gothic" w:hAnsi="Century Gothic"/>
+          <w:b/>
+          <w:bCs/>
+          <w:sz w:val="32"/>
+          <w:szCs w:val="32"/>
+          <w:lang w:val="ru-RU"/>
+        </w:rPr>
+        <w:t xml:space="preserve"> - </w:t>
+      </w:r>
+      <w:r>
+        <w:rPr>
+          <w:rFonts w:ascii="Century Gothic" w:hAnsi="Century Gothic"/>
+          <w:b/>
+          <w:bCs/>
+          <w:sz w:val="32"/>
+          <w:szCs w:val="32"/>
+          <w:lang w:val="cs-CZ"/>
+        </w:rPr>
+        <w:t>Úprava obsahu článku</w:t>
+      </w:r>
+    </w:p>
+    <w:p>
+      <w:pPr>
+        <w:rPr>
+          <w:rFonts w:ascii="Century Gothic" w:hAnsi="Century Gothic"/>
+          <w:sz w:val="32"/>
+          <w:szCs w:val="32"/>
+          <w:lang w:val="en-US"/>
+        </w:rPr>
+      </w:pPr>
+      <w:r>
+        <w:rPr>
+          <w:rFonts w:ascii="Century Gothic" w:hAnsi="Century Gothic"/>
+          <w:noProof/>
+          <w:sz w:val="32"/>
+          <w:szCs w:val="32"/>
+          <w:lang w:val="en-US"/>
+          <w14:ligatures w14:val="standardContextual"/>
+        </w:rPr>
+        <w:drawing>
+          <wp:inline distT="0" distB="0" distL="0" distR="0" wp14:anchorId="363E1C62" wp14:editId="401F84A2">
+            <wp:extent cx="6311900" cy="8512760"/>
+            <wp:effectExtent l="0" t="0" r="0" b="0"/>
+            <wp:docPr id="1700689947" name="Picture 4" descr="A picture containing diagram, plan, technical drawing, line&#10;&#10;Description automatically generated"/>
+            <wp:cNvGraphicFramePr>
+              <a:graphicFrameLocks xmlns:a="http://schemas.openxmlformats.org/drawingml/2006/main" noChangeAspect="1"/>
+            </wp:cNvGraphicFramePr>
+            <a:graphic xmlns:a="http://schemas.openxmlformats.org/drawingml/2006/main">
+              <a:graphicData uri="http://schemas.openxmlformats.org/drawingml/2006/picture">
+                <pic:pic xmlns:pic="http://schemas.openxmlformats.org/drawingml/2006/picture">
+                  <pic:nvPicPr>
+                    <pic:cNvPr id="1700689947" name="Picture 4" descr="A picture containing diagram, plan, technical drawing, line&#10;&#10;Description automatically generated"/>
+                    <pic:cNvPicPr/>
+                  </pic:nvPicPr>
+                  <pic:blipFill>
+                    <a:blip r:embed="rId9">
+                      <a:extLst>
+                        <a:ext uri="{28A0092B-C50C-407E-A947-70E740481C1C}">
+                          <a14:useLocalDpi xmlns:a14="http://schemas.microsoft.com/office/drawing/2010/main" val="0"/>
+                        </a:ext>
+                      </a:extLst>
+                    </a:blip>
+                    <a:stretch>
+                      <a:fillRect/>
+                    </a:stretch>
+                  </pic:blipFill>
+                  <pic:spPr>
+                    <a:xfrm>
+                      <a:off x="0" y="0"/>
+                      <a:ext cx="6340044" cy="8550718"/>
+                    </a:xfrm>
+                    <a:prstGeom prst="rect">
+                      <a:avLst/>
+                    </a:prstGeom>
+                  </pic:spPr>
+                </pic:pic>
+              </a:graphicData>
+            </a:graphic>
+          </wp:inline>
+        </w:drawing>
+      </w:r>
+    </w:p>
+    <w:p>
+      <w:pPr>
+        <w:rPr>
+          <w:rFonts w:ascii="Century Gothic" w:hAnsi="Century Gothic"/>
+          <w:b/>
+          <w:bCs/>
+          <w:sz w:val="32"/>
+          <w:szCs w:val="32"/>
+          <w:lang w:val="cs-CZ"/>
+        </w:rPr>
+      </w:pPr>
+      <w:r>
+        <w:rPr>
+          <w:rFonts w:ascii="Century Gothic" w:hAnsi="Century Gothic"/>
+          <w:b/>
+          <w:bCs/>
+          <w:sz w:val="32"/>
+          <w:szCs w:val="32"/>
+          <w:lang w:val="en-US"/>
+        </w:rPr>
+        <w:lastRenderedPageBreak/>
+        <w:t>Proces</w:t>
+      </w:r>
+      <w:r>
+        <w:rPr>
+          <w:rFonts w:ascii="Century Gothic" w:hAnsi="Century Gothic"/>
+          <w:b/>
+          <w:bCs/>
+          <w:sz w:val="32"/>
+          <w:szCs w:val="32"/>
+          <w:lang w:val="cs-CZ"/>
+        </w:rPr>
+        <w:t>ní testy s TDL2</w:t>
+      </w:r>
+    </w:p>
+    <w:p>
+      <w:pPr>
+        <w:rPr>
+          <w:rFonts w:ascii="Century Gothic" w:hAnsi="Century Gothic"/>
+          <w:b/>
+          <w:bCs/>
+          <w:sz w:val="32"/>
+          <w:szCs w:val="32"/>
+          <w:lang w:val="cs-CZ"/>
+        </w:rPr>
+      </w:pPr>
+    </w:p>
+    <w:p>
+      <w:pPr>
+        <w:rPr>
+          <w:rFonts w:ascii="Century Gothic" w:hAnsi="Century Gothic"/>
+          <w:b/>
+          <w:bCs/>
+          <w:sz w:val="32"/>
+          <w:szCs w:val="32"/>
+          <w:lang w:val="cs-CZ"/>
+        </w:rPr>
+      </w:pPr>
+      <w:r>
+        <w:rPr>
+          <w:rFonts w:ascii="Century Gothic" w:hAnsi="Century Gothic"/>
+          <w:b/>
+          <w:bCs/>
+          <w:noProof/>
+          <w:sz w:val="32"/>
+          <w:szCs w:val="32"/>
+          <w:lang w:val="cs-CZ"/>
+          <w14:ligatures w14:val="standardContextual"/>
+        </w:rPr>
+        <w:drawing>
+          <wp:inline distT="0" distB="0" distL="0" distR="0" wp14:anchorId="5FCBAA37" wp14:editId="6D5790ED">
+            <wp:extent cx="6165619" cy="5670319"/>
+            <wp:effectExtent l="0" t="0" r="0" b="0"/>
+            <wp:docPr id="328207681" name="Picture 5" descr="A screenshot of a computer&#10;&#10;Description automatically generated with medium confidence"/>
+            <wp:cNvGraphicFramePr>
+              <a:graphicFrameLocks xmlns:a="http://schemas.openxmlformats.org/drawingml/2006/main" noChangeAspect="1"/>
+            </wp:cNvGraphicFramePr>
+            <a:graphic xmlns:a="http://schemas.openxmlformats.org/drawingml/2006/main">
+              <a:graphicData uri="http://schemas.openxmlformats.org/drawingml/2006/picture">
+                <pic:pic xmlns:pic="http://schemas.openxmlformats.org/drawingml/2006/picture">
+                  <pic:nvPicPr>
+                    <pic:cNvPr id="328207681" name="Picture 5" descr="A screenshot of a computer&#10;&#10;Description automatically generated with medium confidence"/>
+                    <pic:cNvPicPr/>
+                  </pic:nvPicPr>
+                  <pic:blipFill rotWithShape="1">
+                    <a:blip r:embed="rId10">
+                      <a:extLst>
+                        <a:ext uri="{28A0092B-C50C-407E-A947-70E740481C1C}">
+                          <a14:useLocalDpi xmlns:a14="http://schemas.microsoft.com/office/drawing/2010/main" val="0"/>
+                        </a:ext>
+                      </a:extLst>
+                    </a:blip>
+                    <a:srcRect l="373" t="406"/>
+                    <a:stretch/>
+                  </pic:blipFill>
+                  <pic:spPr bwMode="auto">
+                    <a:xfrm>
+                      <a:off x="0" y="0"/>
+                      <a:ext cx="6165619" cy="5670319"/>
+                    </a:xfrm>
+                    <a:prstGeom prst="rect">
+                      <a:avLst/>
+                    </a:prstGeom>
+                    <a:ln>
+                      <a:noFill/>
+                    </a:ln>
+                    <a:extLst>
+                      <a:ext uri="{53640926-AAD7-44D8-BBD7-CCE9431645EC}">
+                        <a14:shadowObscured xmlns:a14="http://schemas.microsoft.com/office/drawing/2010/main"/>
+                      </a:ext>
+                    </a:extLst>
+                  </pic:spPr>
+                </pic:pic>
+              </a:graphicData>
+            </a:graphic>
+          </wp:inline>
+        </w:drawing>
+      </w:r>
+    </w:p>
+    <w:p>
+      <w:pPr>
+        <w:rPr>
+          <w:rFonts w:ascii="Century Gothic" w:hAnsi="Century Gothic"/>
+          <w:b/>
+          <w:bCs/>
+          <w:sz w:val="32"/>
+          <w:szCs w:val="32"/>
+          <w:lang w:val="cs-CZ"/>
+        </w:rPr>
+      </w:pPr>
+    </w:p>
+    <w:p>
+      <w:pPr>
+        <w:rPr>
+          <w:rFonts w:ascii="Century Gothic" w:hAnsi="Century Gothic"/>
+          <w:b/>
+          <w:bCs/>
+          <w:sz w:val="32"/>
+          <w:szCs w:val="32"/>
+          <w:lang w:val="cs-CZ"/>
+        </w:rPr>
+      </w:pPr>
+    </w:p>
+    <w:p>
+      <w:pPr>
+        <w:rPr>
+          <w:rFonts w:ascii="Century Gothic" w:hAnsi="Century Gothic"/>
+          <w:b/>
+          <w:bCs/>
+          <w:sz w:val="32"/>
+          <w:szCs w:val="32"/>
+          <w:lang w:val="cs-CZ"/>
+        </w:rPr>
+      </w:pPr>
+    </w:p>
+    <w:p>
+      <w:pPr>
+        <w:rPr>
+          <w:rFonts w:ascii="Century Gothic" w:hAnsi="Century Gothic"/>
+          <w:b/>
+          <w:bCs/>
+          <w:sz w:val="32"/>
+          <w:szCs w:val="32"/>
+          <w:lang w:val="cs-CZ"/>
+        </w:rPr>
+      </w:pPr>
+    </w:p>
+    <w:p>
+      <w:pPr>
+        <w:rPr>
+          <w:rFonts w:ascii="Century Gothic" w:hAnsi="Century Gothic"/>
+          <w:b/>
+          <w:bCs/>
+          <w:sz w:val="32"/>
+          <w:szCs w:val="32"/>
+          <w:lang w:val="cs-CZ"/>
+        </w:rPr>
+      </w:pPr>
+      <w:r>
+        <w:rPr>
+          <w:rFonts w:ascii="Century Gothic" w:hAnsi="Century Gothic"/>
+          <w:b/>
+          <w:bCs/>
+          <w:noProof/>
+          <w:sz w:val="32"/>
+          <w:szCs w:val="32"/>
+          <w:lang w:val="cs-CZ"/>
+          <w14:ligatures w14:val="standardContextual"/>
+        </w:rPr>
+        <w:drawing>
+          <wp:inline distT="0" distB="0" distL="0" distR="0" wp14:anchorId="2EF42D94" wp14:editId="5FB84D67">
+            <wp:extent cx="5727700" cy="660400"/>
+            <wp:effectExtent l="0" t="0" r="0" b="0"/>
+            <wp:docPr id="2115365245" name="Picture 8"/>
+            <wp:cNvGraphicFramePr>
+              <a:graphicFrameLocks xmlns:a="http://schemas.openxmlformats.org/drawingml/2006/main" noChangeAspect="1"/>
+            </wp:cNvGraphicFramePr>
+            <a:graphic xmlns:a="http://schemas.openxmlformats.org/drawingml/2006/main">
+              <a:graphicData uri="http://schemas.openxmlformats.org/drawingml/2006/picture">
+                <pic:pic xmlns:pic="http://schemas.openxmlformats.org/drawingml/2006/picture">
+                  <pic:nvPicPr>
+                    <pic:cNvPr id="2115365245" name="Picture 2115365245"/>
+                    <pic:cNvPicPr/>
+                  </pic:nvPicPr>
+                  <pic:blipFill>
+                    <a:blip r:embed="rId11">
+                      <a:extLst>
+                        <a:ext uri="{28A0092B-C50C-407E-A947-70E740481C1C}">
+                          <a14:useLocalDpi xmlns:a14="http://schemas.microsoft.com/office/drawing/2010/main" val="0"/>
+                        </a:ext>
+                      </a:extLst>
+                    </a:blip>
+                    <a:stretch>
+                      <a:fillRect/>
+                    </a:stretch>
+                  </pic:blipFill>
+                  <pic:spPr>
+                    <a:xfrm>
+                      <a:off x="0" y="0"/>
+                      <a:ext cx="5727700" cy="660400"/>
+                    </a:xfrm>
+                    <a:prstGeom prst="rect">
+                      <a:avLst/>
+                    </a:prstGeom>
+                  </pic:spPr>
+                </pic:pic>
+              </a:graphicData>
+            </a:graphic>
+          </wp:inline>
+        </w:drawing>
+      </w:r>
+    </w:p>
+    <w:p>
+      <w:pPr>
+        <w:rPr>
+          <w:rFonts w:ascii="Century Gothic" w:hAnsi="Century Gothic"/>
+          <w:b/>
+          <w:bCs/>
+          <w:sz w:val="32"/>
+          <w:szCs w:val="32"/>
+          <w:lang w:val="cs-CZ"/>
+        </w:rPr>
+      </w:pPr>
+      <w:r>
+        <w:rPr>
+          <w:rFonts w:ascii="Century Gothic" w:hAnsi="Century Gothic"/>
+          <w:b/>
+          <w:bCs/>
+          <w:noProof/>
+          <w:sz w:val="32"/>
+          <w:szCs w:val="32"/>
+          <w:lang w:val="cs-CZ"/>
+          <w14:ligatures w14:val="standardContextual"/>
+        </w:rPr>
+        <w:lastRenderedPageBreak/>
+        <w:drawing>
+          <wp:inline distT="0" distB="0" distL="0" distR="0" wp14:anchorId="7892B6F3" wp14:editId="76A4E240">
+            <wp:extent cx="5687060" cy="3268345"/>
+            <wp:effectExtent l="0" t="0" r="2540" b="0"/>
+            <wp:docPr id="1286271001" name="Picture 6" descr="A picture containing text, screenshot, font, number&#10;&#10;Description automatically generated"/>
+            <wp:cNvGraphicFramePr>
+              <a:graphicFrameLocks xmlns:a="http://schemas.openxmlformats.org/drawingml/2006/main" noChangeAspect="1"/>
+            </wp:cNvGraphicFramePr>
+            <a:graphic xmlns:a="http://schemas.openxmlformats.org/drawingml/2006/main">
+              <a:graphicData uri="http://schemas.openxmlformats.org/drawingml/2006/picture">
+                <pic:pic xmlns:pic="http://schemas.openxmlformats.org/drawingml/2006/picture">
+                  <pic:nvPicPr>
+                    <pic:cNvPr id="1286271001" name="Picture 6" descr="A picture containing text, screenshot, font, number&#10;&#10;Description automatically generated"/>
+                    <pic:cNvPicPr/>
+                  </pic:nvPicPr>
+                  <pic:blipFill rotWithShape="1">
+                    <a:blip r:embed="rId12">
+                      <a:extLst>
+                        <a:ext uri="{28A0092B-C50C-407E-A947-70E740481C1C}">
+                          <a14:useLocalDpi xmlns:a14="http://schemas.microsoft.com/office/drawing/2010/main" val="0"/>
+                        </a:ext>
+                      </a:extLst>
+                    </a:blip>
+                    <a:srcRect t="991" r="239" b="1"/>
+                    <a:stretch/>
+                  </pic:blipFill>
+                  <pic:spPr bwMode="auto">
+                    <a:xfrm>
+                      <a:off x="0" y="0"/>
+                      <a:ext cx="5688666" cy="3269268"/>
+                    </a:xfrm>
+                    <a:prstGeom prst="rect">
+                      <a:avLst/>
+                    </a:prstGeom>
+                    <a:ln>
+                      <a:noFill/>
+                    </a:ln>
+                    <a:extLst>
+                      <a:ext uri="{53640926-AAD7-44D8-BBD7-CCE9431645EC}">
+                        <a14:shadowObscured xmlns:a14="http://schemas.microsoft.com/office/drawing/2010/main"/>
+                      </a:ext>
+                    </a:extLst>
+                  </pic:spPr>
+                </pic:pic>
+              </a:graphicData>
+            </a:graphic>
+          </wp:inline>
+        </w:drawing>
+      </w:r>
+    </w:p>
+    <w:p>
+      <w:pPr>
+        <w:rPr>
+          <w:rFonts w:ascii="Century Gothic" w:hAnsi="Century Gothic"/>
+          <w:b/>
+          <w:bCs/>
+          <w:sz w:val="32"/>
+          <w:szCs w:val="32"/>
+          <w:lang w:val="cs-CZ"/>
+        </w:rPr>
+      </w:pPr>
+      <w:r>
+        <w:rPr>
+          <w:rFonts w:ascii="Century Gothic" w:hAnsi="Century Gothic"/>
+          <w:b/>
+          <w:bCs/>
+          <w:sz w:val="32"/>
+          <w:szCs w:val="32"/>
+          <w:lang w:val="cs-CZ"/>
+        </w:rPr>
+        <w:br w:type="page"/>
+      </w:r>
+    </w:p>
+    <w:p>
+      <w:pPr>
+        <w:rPr>
+          <w:rFonts w:ascii="Century Gothic" w:hAnsi="Century Gothic"/>
+          <w:b/>
+          <w:bCs/>
+          <w:sz w:val="32"/>
+          <w:szCs w:val="32"/>
+          <w:lang w:val="cs-CZ"/>
+        </w:rPr>
+      </w:pPr>
+      <w:r>
+        <w:rPr>
+          <w:rFonts w:ascii="Century Gothic" w:hAnsi="Century Gothic"/>
+          <w:b/>
+          <w:bCs/>
+          <w:sz w:val="32"/>
+          <w:szCs w:val="32"/>
+          <w:lang w:val="cs-CZ"/>
+        </w:rPr>
+        <w:lastRenderedPageBreak/>
+        <w:t xml:space="preserve">Testovací </w:t>
+      </w:r>
+      <w:r>
+        <w:rPr>
+          <w:rFonts w:ascii="Century Gothic" w:hAnsi="Century Gothic"/>
+          <w:b/>
+          <w:bCs/>
+          <w:sz w:val="32"/>
+          <w:szCs w:val="32"/>
+          <w:lang w:val="cs-CZ"/>
+        </w:rPr>
+        <w:t>scénář – Úprava</w:t>
+      </w:r>
+      <w:r>
+        <w:rPr>
+          <w:rFonts w:ascii="Century Gothic" w:hAnsi="Century Gothic"/>
+          <w:b/>
+          <w:bCs/>
+          <w:sz w:val="32"/>
+          <w:szCs w:val="32"/>
+        </w:rPr>
+        <w:t xml:space="preserve"> obsahu článku na Wikipedii</w:t>
+      </w:r>
+    </w:p>
+    <w:p>
+      <w:pPr>
+        <w:rPr>
+          <w:rFonts w:ascii="Century Gothic" w:hAnsi="Century Gothic"/>
+          <w:sz w:val="32"/>
+          <w:szCs w:val="32"/>
+        </w:rPr>
+      </w:pPr>
+    </w:p>
+    <w:p>
+      <w:pPr>
+        <w:rPr>
+          <w:rFonts w:ascii="Century Gothic" w:hAnsi="Century Gothic"/>
+          <w:i/>
+          <w:iCs/>
+          <w:sz w:val="32"/>
+          <w:szCs w:val="32"/>
+        </w:rPr>
+      </w:pPr>
+      <w:r>
+        <w:rPr>
+          <w:rFonts w:ascii="Century Gothic" w:hAnsi="Century Gothic"/>
+          <w:i/>
+          <w:iCs/>
+          <w:sz w:val="32"/>
+          <w:szCs w:val="32"/>
+        </w:rPr>
+        <w:t xml:space="preserve">Cíl scénáře: </w:t>
+      </w:r>
+    </w:p>
+    <w:p>
+      <w:pPr>
+        <w:rPr>
+          <w:rFonts w:ascii="Century Gothic" w:hAnsi="Century Gothic"/>
+          <w:sz w:val="32"/>
+          <w:szCs w:val="32"/>
+        </w:rPr>
+      </w:pPr>
+      <w:r>
+        <w:rPr>
+          <w:rFonts w:ascii="Century Gothic" w:hAnsi="Century Gothic"/>
+          <w:sz w:val="32"/>
+          <w:szCs w:val="32"/>
+        </w:rPr>
+        <w:t>Ověřit, zda uživatel může správně upravovat obsah článku na Wikipedii a zda jsou provedené změny správně zaznamenány.</w:t>
+      </w:r>
+    </w:p>
+    <w:p>
+      <w:pPr>
+        <w:rPr>
+          <w:rFonts w:ascii="Century Gothic" w:hAnsi="Century Gothic"/>
+          <w:sz w:val="32"/>
+          <w:szCs w:val="32"/>
+        </w:rPr>
+      </w:pPr>
+    </w:p>
+    <w:p>
+      <w:pPr>
+        <w:rPr>
+          <w:rFonts w:ascii="Century Gothic" w:hAnsi="Century Gothic"/>
+          <w:i/>
+          <w:iCs/>
+          <w:sz w:val="32"/>
+          <w:szCs w:val="32"/>
+        </w:rPr>
+      </w:pPr>
+      <w:r>
+        <w:rPr>
+          <w:rFonts w:ascii="Century Gothic" w:hAnsi="Century Gothic"/>
+          <w:i/>
+          <w:iCs/>
+          <w:sz w:val="32"/>
+          <w:szCs w:val="32"/>
+        </w:rPr>
+        <w:t>Kroky scénáře:</w:t>
+      </w:r>
+    </w:p>
+    <w:p>
+      <w:pPr>
+        <w:pStyle w:val="ListParagraph"/>
+        <w:numPr>
+          <w:ilvl w:val="0"/>
+          <w:numId w:val="12"/>
+        </w:numPr>
+        <w:rPr>
+          <w:rFonts w:ascii="Century Gothic" w:hAnsi="Century Gothic"/>
+          <w:sz w:val="32"/>
+          <w:szCs w:val="32"/>
+        </w:rPr>
+      </w:pPr>
+      <w:r>
+        <w:rPr>
+          <w:rFonts w:ascii="Century Gothic" w:hAnsi="Century Gothic"/>
+          <w:sz w:val="32"/>
+          <w:szCs w:val="32"/>
+        </w:rPr>
+        <w:t>Uživatel se přihlásí na Wikipedii pomocí svého uživatelského jména a hesla.</w:t>
+      </w:r>
+    </w:p>
+    <w:p>
+      <w:pPr>
+        <w:pStyle w:val="ListParagraph"/>
+        <w:numPr>
+          <w:ilvl w:val="0"/>
+          <w:numId w:val="12"/>
+        </w:numPr>
+        <w:rPr>
+          <w:rFonts w:ascii="Century Gothic" w:hAnsi="Century Gothic"/>
+          <w:sz w:val="32"/>
+          <w:szCs w:val="32"/>
+          <w:lang w:val="en-US"/>
+        </w:rPr>
+      </w:pPr>
+      <w:r>
+        <w:rPr>
+          <w:rFonts w:ascii="Century Gothic" w:hAnsi="Century Gothic"/>
+          <w:sz w:val="32"/>
+          <w:szCs w:val="32"/>
+        </w:rPr>
+        <w:t>Uživatel vyhledá článek, který chce upravit</w:t>
+      </w:r>
+      <w:r>
+        <w:rPr>
+          <w:rFonts w:ascii="Century Gothic" w:hAnsi="Century Gothic"/>
+          <w:sz w:val="32"/>
+          <w:szCs w:val="32"/>
+          <w:lang w:val="en-US"/>
+        </w:rPr>
+        <w:t>.</w:t>
+      </w:r>
+    </w:p>
+    <w:p>
+      <w:pPr>
+        <w:pStyle w:val="ListParagraph"/>
+        <w:numPr>
+          <w:ilvl w:val="0"/>
+          <w:numId w:val="12"/>
+        </w:numPr>
+        <w:rPr>
+          <w:rFonts w:ascii="Century Gothic" w:hAnsi="Century Gothic"/>
+          <w:sz w:val="32"/>
+          <w:szCs w:val="32"/>
+        </w:rPr>
+      </w:pPr>
+      <w:r>
+        <w:rPr>
+          <w:rFonts w:ascii="Century Gothic" w:hAnsi="Century Gothic"/>
+          <w:sz w:val="32"/>
+          <w:szCs w:val="32"/>
+        </w:rPr>
+        <w:t>Pokud je to nutné, uživatel se seznámí s pravidly a směrnicemi týkajícími se úprav článků.</w:t>
+      </w:r>
+    </w:p>
+    <w:p>
+      <w:pPr>
+        <w:pStyle w:val="ListParagraph"/>
+        <w:numPr>
+          <w:ilvl w:val="0"/>
+          <w:numId w:val="12"/>
+        </w:numPr>
+        <w:rPr>
+          <w:rFonts w:ascii="Century Gothic" w:hAnsi="Century Gothic"/>
+          <w:sz w:val="32"/>
+          <w:szCs w:val="32"/>
+        </w:rPr>
+      </w:pPr>
+      <w:r>
+        <w:rPr>
+          <w:rFonts w:ascii="Century Gothic" w:hAnsi="Century Gothic"/>
+          <w:sz w:val="32"/>
+          <w:szCs w:val="32"/>
+        </w:rPr>
+        <w:t>Uživatel klikne na tlačítko "Editovat" v horní části článku.</w:t>
+      </w:r>
+    </w:p>
+    <w:p>
+      <w:pPr>
+        <w:pStyle w:val="ListParagraph"/>
+        <w:numPr>
+          <w:ilvl w:val="0"/>
+          <w:numId w:val="12"/>
+        </w:numPr>
+        <w:rPr>
+          <w:rFonts w:ascii="Century Gothic" w:hAnsi="Century Gothic"/>
+          <w:sz w:val="32"/>
+          <w:szCs w:val="32"/>
+        </w:rPr>
+      </w:pPr>
+      <w:r>
+        <w:rPr>
+          <w:rFonts w:ascii="Century Gothic" w:hAnsi="Century Gothic"/>
+          <w:sz w:val="32"/>
+          <w:szCs w:val="32"/>
+        </w:rPr>
+        <w:t>Uživatel provede požadované změny v obsahu článku, například opravuje chyby, aktualizuje informace nebo přidává nový obsah.</w:t>
+      </w:r>
+    </w:p>
+    <w:p>
+      <w:pPr>
+        <w:pStyle w:val="ListParagraph"/>
+        <w:numPr>
+          <w:ilvl w:val="0"/>
+          <w:numId w:val="12"/>
+        </w:numPr>
+        <w:rPr>
+          <w:rFonts w:ascii="Century Gothic" w:hAnsi="Century Gothic"/>
+          <w:sz w:val="32"/>
+          <w:szCs w:val="32"/>
+        </w:rPr>
+      </w:pPr>
+      <w:r>
+        <w:rPr>
+          <w:rFonts w:ascii="Century Gothic" w:hAnsi="Century Gothic"/>
+          <w:sz w:val="32"/>
+          <w:szCs w:val="32"/>
+        </w:rPr>
+        <w:t>Uživatel provádí kontrolu provedených změn, aby zjistil, zda jsou správné a vhodné pro daný článek. Kontroluje správnost gramatiky, formátování a faktickou přesnost.</w:t>
+      </w:r>
+    </w:p>
+    <w:p>
+      <w:pPr>
+        <w:pStyle w:val="ListParagraph"/>
+        <w:numPr>
+          <w:ilvl w:val="0"/>
+          <w:numId w:val="12"/>
+        </w:numPr>
+        <w:rPr>
+          <w:rFonts w:ascii="Century Gothic" w:hAnsi="Century Gothic"/>
+          <w:sz w:val="32"/>
+          <w:szCs w:val="32"/>
+        </w:rPr>
+      </w:pPr>
+      <w:r>
+        <w:rPr>
+          <w:rFonts w:ascii="Century Gothic" w:hAnsi="Century Gothic"/>
+          <w:sz w:val="32"/>
+          <w:szCs w:val="32"/>
+        </w:rPr>
+        <w:t>Uživatel vloží stručné shrnutí editace, které popisuje provedené změny.</w:t>
+      </w:r>
+    </w:p>
+    <w:p>
+      <w:pPr>
+        <w:pStyle w:val="ListParagraph"/>
+        <w:numPr>
+          <w:ilvl w:val="0"/>
+          <w:numId w:val="12"/>
+        </w:numPr>
+        <w:rPr>
+          <w:rFonts w:ascii="Century Gothic" w:hAnsi="Century Gothic"/>
+          <w:sz w:val="32"/>
+          <w:szCs w:val="32"/>
+        </w:rPr>
+      </w:pPr>
+      <w:r>
+        <w:rPr>
+          <w:rFonts w:ascii="Century Gothic" w:hAnsi="Century Gothic"/>
+          <w:sz w:val="32"/>
+          <w:szCs w:val="32"/>
+        </w:rPr>
+        <w:t>Uživatel klikne na tlačítko "Uložit stránku" pro závěrečné potvrzení změn.</w:t>
+      </w:r>
+    </w:p>
+    <w:p>
+      <w:pPr>
+        <w:pStyle w:val="ListParagraph"/>
+        <w:numPr>
+          <w:ilvl w:val="0"/>
+          <w:numId w:val="12"/>
+        </w:numPr>
+        <w:rPr>
+          <w:rFonts w:ascii="Century Gothic" w:hAnsi="Century Gothic"/>
+          <w:sz w:val="32"/>
+          <w:szCs w:val="32"/>
+        </w:rPr>
+      </w:pPr>
+      <w:r>
+        <w:rPr>
+          <w:rFonts w:ascii="Century Gothic" w:hAnsi="Century Gothic"/>
+          <w:sz w:val="32"/>
+          <w:szCs w:val="32"/>
+        </w:rPr>
+        <w:t>Systém uloží provedené změny a aktualizuje obsah článku. Uživatel je přesměrován na aktualizovanou verzi článku.</w:t>
+      </w:r>
+    </w:p>
+    <w:p>
+      <w:pPr>
+        <w:pStyle w:val="ListParagraph"/>
+        <w:numPr>
+          <w:ilvl w:val="0"/>
+          <w:numId w:val="12"/>
+        </w:numPr>
+        <w:rPr>
+          <w:rFonts w:ascii="Century Gothic" w:hAnsi="Century Gothic"/>
+          <w:sz w:val="32"/>
+          <w:szCs w:val="32"/>
+        </w:rPr>
+      </w:pPr>
+      <w:r>
+        <w:rPr>
+          <w:rFonts w:ascii="Century Gothic" w:hAnsi="Century Gothic"/>
+          <w:sz w:val="32"/>
+          <w:szCs w:val="32"/>
+        </w:rPr>
+        <w:t>Uživatel provádí kontrolu provedených změn v článku po uložení. Zkontroluje, zda jsou všechny provedené změny správně implementovány a zda odpovídají jeho záměru.</w:t>
+      </w:r>
+    </w:p>
+    <w:p>
+      <w:pPr>
+        <w:pStyle w:val="ListParagraph"/>
+        <w:numPr>
+          <w:ilvl w:val="0"/>
+          <w:numId w:val="12"/>
+        </w:numPr>
+        <w:rPr>
+          <w:rFonts w:ascii="Century Gothic" w:hAnsi="Century Gothic"/>
+          <w:sz w:val="32"/>
+          <w:szCs w:val="32"/>
+        </w:rPr>
+      </w:pPr>
+      <w:r>
+        <w:rPr>
+          <w:rFonts w:ascii="Century Gothic" w:hAnsi="Century Gothic"/>
+          <w:sz w:val="32"/>
+          <w:szCs w:val="32"/>
+        </w:rPr>
+        <w:t>Uživatel zjišťuje, zda se provedené změny zobrazují správně ve veřejné verzi článku.</w:t>
+      </w:r>
+    </w:p>
+    <w:p>
+      <w:pPr>
+        <w:pStyle w:val="ListParagraph"/>
+        <w:numPr>
+          <w:ilvl w:val="0"/>
+          <w:numId w:val="12"/>
+        </w:numPr>
+        <w:rPr>
+          <w:rFonts w:ascii="Century Gothic" w:hAnsi="Century Gothic"/>
+          <w:sz w:val="32"/>
+          <w:szCs w:val="32"/>
+        </w:rPr>
+      </w:pPr>
+      <w:r>
+        <w:rPr>
+          <w:rFonts w:ascii="Century Gothic" w:hAnsi="Century Gothic"/>
+          <w:sz w:val="32"/>
+          <w:szCs w:val="32"/>
+        </w:rPr>
+        <w:t xml:space="preserve">Uživatel provádí další kontrolu obsahu článku v rámci daného tématu. Ověřuje, zda jsou informace stále aktuální a přesné, a zda je zachována správná struktura a </w:t>
+      </w:r>
+      <w:r>
+        <w:rPr>
+          <w:rFonts w:ascii="Century Gothic" w:hAnsi="Century Gothic"/>
+          <w:sz w:val="32"/>
+          <w:szCs w:val="32"/>
+        </w:rPr>
+        <w:lastRenderedPageBreak/>
+        <w:t>logika článku.</w:t>
+      </w:r>
+      <w:r>
+        <w:rPr>
+          <w:rFonts w:ascii="Century Gothic" w:hAnsi="Century Gothic"/>
+          <w:sz w:val="32"/>
+          <w:szCs w:val="32"/>
+          <w:lang w:val="en-US"/>
+        </w:rPr>
+        <w:t xml:space="preserve"> </w:t>
+      </w:r>
+      <w:r>
+        <w:rPr>
+          <w:rFonts w:ascii="Century Gothic" w:hAnsi="Century Gothic"/>
+          <w:sz w:val="32"/>
+          <w:szCs w:val="32"/>
+          <w:lang w:val="en-US"/>
+        </w:rPr>
+        <w:t>(</w:t>
+      </w:r>
+      <w:r>
+        <w:rPr>
+          <w:rFonts w:ascii="Century Gothic" w:hAnsi="Century Gothic"/>
+          <w:sz w:val="32"/>
+          <w:szCs w:val="32"/>
+        </w:rPr>
+        <w:t>Pokud uživatel zjistí jakékoliv problémy nebo nevhodnosti, může provést další úpravy nebo opravy</w:t>
+      </w:r>
+      <w:r>
+        <w:rPr>
+          <w:rFonts w:ascii="Century Gothic" w:hAnsi="Century Gothic"/>
+          <w:sz w:val="32"/>
+          <w:szCs w:val="32"/>
+          <w:lang w:val="en-US"/>
+        </w:rPr>
+        <w:t>).</w:t>
+      </w:r>
+    </w:p>
+    <w:p>
+      <w:pPr>
+        <w:pStyle w:val="ListParagraph"/>
+        <w:numPr>
+          <w:ilvl w:val="0"/>
+          <w:numId w:val="12"/>
+        </w:numPr>
+        <w:rPr>
+          <w:rFonts w:ascii="Century Gothic" w:hAnsi="Century Gothic"/>
+          <w:sz w:val="32"/>
+          <w:szCs w:val="32"/>
+        </w:rPr>
+      </w:pPr>
+      <w:r>
+        <w:rPr>
+          <w:rFonts w:ascii="Century Gothic" w:hAnsi="Century Gothic"/>
+          <w:sz w:val="32"/>
+          <w:szCs w:val="32"/>
+        </w:rPr>
+        <w:t>Uživatel může také získat zpětnou vazbu od ostatních uživatelů Wikipedie. Může zkontrolovat diskusní stránku článku, kde ostatní uživatelé mohou poskytnout komentáře nebo připomínky k provedeným změnám.</w:t>
+      </w:r>
+    </w:p>
+    <w:p>
+      <w:pPr>
+        <w:rPr>
+          <w:rFonts w:ascii="Century Gothic" w:hAnsi="Century Gothic"/>
+          <w:b/>
+          <w:bCs/>
+          <w:sz w:val="32"/>
+          <w:szCs w:val="32"/>
+          <w:lang w:val="en-US"/>
+        </w:rPr>
+      </w:pPr>
+    </w:p>
+    <w:p>
+      <w:pPr>
+        <w:rPr>
+          <w:rFonts w:ascii="Century Gothic" w:hAnsi="Century Gothic"/>
+          <w:b/>
+          <w:bCs/>
+          <w:sz w:val="32"/>
+          <w:szCs w:val="32"/>
+          <w:lang w:val="cs-CZ"/>
+        </w:rPr>
+      </w:pPr>
+    </w:p>
+    <w:p>
+      <w:pPr>
+        <w:rPr>
+          <w:rFonts w:ascii="Century Gothic" w:hAnsi="Century Gothic"/>
+          <w:b/>
+          <w:bCs/>
+          <w:sz w:val="32"/>
+          <w:szCs w:val="32"/>
+          <w:lang w:val="cs-CZ"/>
+        </w:rPr>
+      </w:pPr>
+    </w:p>
+    <w:p>
+      <w:pPr>
+        <w:rPr>
+          <w:rFonts w:ascii="Century Gothic" w:hAnsi="Century Gothic"/>
+          <w:b/>
+          <w:bCs/>
+          <w:sz w:val="32"/>
+          <w:szCs w:val="32"/>
+          <w:lang w:val="cs-CZ"/>
+        </w:rPr>
+      </w:pPr>
+    </w:p>
     <w:sectPr>
       <w:pgSz w:w="11906" w:h="16838"/>
       <w:pgMar w:top="1440" w:right="1080" w:bottom="1440" w:left="1080" w:header="708" w:footer="708" w:gutter="0"/>
@@ -8428,6 +9572,44 @@
     </w:sectPr>
   </w:body>
 </w:document>
+</file>
+
+<file path=word/endnotes.xml><?xml version="1.0" encoding="utf-8"?>
+<w:endnotes xmlns:wpc="http://schemas.microsoft.com/office/word/2010/wordprocessingCanvas" xmlns:cx="http://schemas.microsoft.com/office/drawing/2014/chartex" xmlns:cx1="http://schemas.microsoft.com/office/drawing/2015/9/8/chartex" xmlns:cx2="http://schemas.microsoft.com/office/drawing/2015/10/21/chartex" xmlns:cx3="http://schemas.microsoft.com/office/drawing/2016/5/9/chartex" xmlns:cx4="http://schemas.microsoft.com/office/drawing/2016/5/10/chartex" xmlns:cx5="http://schemas.microsoft.com/office/drawing/2016/5/11/chartex" xmlns:cx6="http://schemas.microsoft.com/office/drawing/2016/5/12/chartex" xmlns:cx7="http://schemas.microsoft.com/office/drawing/2016/5/13/chartex" xmlns:cx8="http://schemas.microsoft.com/office/drawing/2016/5/14/chartex" xmlns:mc="http://schemas.openxmlformats.org/markup-compatibility/2006" xmlns:aink="http://schemas.microsoft.com/office/drawing/2016/ink" xmlns:am3d="http://schemas.microsoft.com/office/drawing/2017/model3d" xmlns:o="urn:schemas-microsoft-com:office:office" xmlns:oel="http://schemas.microsoft.com/office/2019/extlst" xmlns:r="http://schemas.openxmlformats.org/officeDocument/2006/relationships" xmlns:m="http://schemas.openxmlformats.org/officeDocument/2006/math" xmlns:v="urn:schemas-microsoft-com:vml" xmlns:wp14="http://schemas.microsoft.com/office/word/2010/wordprocessingDrawing" xmlns:wp="http://schemas.openxmlformats.org/drawingml/2006/wordprocessingDrawing" xmlns:w10="urn:schemas-microsoft-com:office:word" xmlns:w="http://schemas.openxmlformats.org/wordprocessingml/2006/main" xmlns:w14="http://schemas.microsoft.com/office/word/2010/wordml" xmlns:w15="http://schemas.microsoft.com/office/word/2012/wordml" xmlns:w16cex="http://schemas.microsoft.com/office/word/2018/wordml/cex" xmlns:w16cid="http://schemas.microsoft.com/office/word/2016/wordml/cid" xmlns:w16="http://schemas.microsoft.com/office/word/2018/wordml" xmlns:w16sdtdh="http://schemas.microsoft.com/office/word/2020/wordml/sdtdatahash" xmlns:w16se="http://schemas.microsoft.com/office/word/2015/wordml/symex" xmlns:wpg="http://schemas.microsoft.com/office/word/2010/wordprocessingGroup" xmlns:wpi="http://schemas.microsoft.com/office/word/2010/wordprocessingInk" xmlns:wne="http://schemas.microsoft.com/office/word/2006/wordml" xmlns:wps="http://schemas.microsoft.com/office/word/2010/wordprocessingShape" mc:Ignorable="w14 w15 w16se w16cid w16 w16cex w16sdtdh wp14">
+  <w:endnote w:type="separator" w:id="-1">
+    <w:p>
+      <w:r>
+        <w:separator/>
+      </w:r>
+    </w:p>
+  </w:endnote>
+  <w:endnote w:type="continuationSeparator" w:id="0">
+    <w:p>
+      <w:r>
+        <w:continuationSeparator/>
+      </w:r>
+    </w:p>
+  </w:endnote>
+</w:endnotes>
+</file>
+
+<file path=word/footnotes.xml><?xml version="1.0" encoding="utf-8"?>
+<w:footnotes xmlns:wpc="http://schemas.microsoft.com/office/word/2010/wordprocessingCanvas" xmlns:cx="http://schemas.microsoft.com/office/drawing/2014/chartex" xmlns:cx1="http://schemas.microsoft.com/office/drawing/2015/9/8/chartex" xmlns:cx2="http://schemas.microsoft.com/office/drawing/2015/10/21/chartex" xmlns:cx3="http://schemas.microsoft.com/office/drawing/2016/5/9/chartex" xmlns:cx4="http://schemas.microsoft.com/office/drawing/2016/5/10/chartex" xmlns:cx5="http://schemas.microsoft.com/office/drawing/2016/5/11/chartex" xmlns:cx6="http://schemas.microsoft.com/office/drawing/2016/5/12/chartex" xmlns:cx7="http://schemas.microsoft.com/office/drawing/2016/5/13/chartex" xmlns:cx8="http://schemas.microsoft.com/office/drawing/2016/5/14/chartex" xmlns:mc="http://schemas.openxmlformats.org/markup-compatibility/2006" xmlns:aink="http://schemas.microsoft.com/office/drawing/2016/ink" xmlns:am3d="http://schemas.microsoft.com/office/drawing/2017/model3d" xmlns:o="urn:schemas-microsoft-com:office:office" xmlns:oel="http://schemas.microsoft.com/office/2019/extlst" xmlns:r="http://schemas.openxmlformats.org/officeDocument/2006/relationships" xmlns:m="http://schemas.openxmlformats.org/officeDocument/2006/math" xmlns:v="urn:schemas-microsoft-com:vml" xmlns:wp14="http://schemas.microsoft.com/office/word/2010/wordprocessingDrawing" xmlns:wp="http://schemas.openxmlformats.org/drawingml/2006/wordprocessingDrawing" xmlns:w10="urn:schemas-microsoft-com:office:word" xmlns:w="http://schemas.openxmlformats.org/wordprocessingml/2006/main" xmlns:w14="http://schemas.microsoft.com/office/word/2010/wordml" xmlns:w15="http://schemas.microsoft.com/office/word/2012/wordml" xmlns:w16cex="http://schemas.microsoft.com/office/word/2018/wordml/cex" xmlns:w16cid="http://schemas.microsoft.com/office/word/2016/wordml/cid" xmlns:w16="http://schemas.microsoft.com/office/word/2018/wordml" xmlns:w16sdtdh="http://schemas.microsoft.com/office/word/2020/wordml/sdtdatahash" xmlns:w16se="http://schemas.microsoft.com/office/word/2015/wordml/symex" xmlns:wpg="http://schemas.microsoft.com/office/word/2010/wordprocessingGroup" xmlns:wpi="http://schemas.microsoft.com/office/word/2010/wordprocessingInk" xmlns:wne="http://schemas.microsoft.com/office/word/2006/wordml" xmlns:wps="http://schemas.microsoft.com/office/word/2010/wordprocessingShape" mc:Ignorable="w14 w15 w16se w16cid w16 w16cex w16sdtdh wp14">
+  <w:footnote w:type="separator" w:id="-1">
+    <w:p>
+      <w:r>
+        <w:separator/>
+      </w:r>
+    </w:p>
+  </w:footnote>
+  <w:footnote w:type="continuationSeparator" w:id="0">
+    <w:p>
+      <w:r>
+        <w:continuationSeparator/>
+      </w:r>
+    </w:p>
+  </w:footnote>
+</w:footnotes>
 </file>
 
 <file path=word/numbering.xml><?xml version="1.0" encoding="utf-8"?>
@@ -9237,6 +10419,232 @@
     </w:lvl>
   </w:abstractNum>
   <w:abstractNum w:abstractNumId="7" w15:restartNumberingAfterBreak="0">
+    <w:nsid w:val="354430CA"/>
+    <w:multiLevelType w:val="multilevel"/>
+    <w:tmpl w:val="E8DE0A96"/>
+    <w:lvl w:ilvl="0">
+      <w:start w:val="12"/>
+      <w:numFmt w:val="decimal"/>
+      <w:lvlText w:val="%1."/>
+      <w:lvlJc w:val="left"/>
+      <w:pPr>
+        <w:tabs>
+          <w:tab w:val="num" w:pos="720"/>
+        </w:tabs>
+        <w:ind w:left="720" w:hanging="360"/>
+      </w:pPr>
+    </w:lvl>
+    <w:lvl w:ilvl="1" w:tentative="1">
+      <w:start w:val="1"/>
+      <w:numFmt w:val="decimal"/>
+      <w:lvlText w:val="%2."/>
+      <w:lvlJc w:val="left"/>
+      <w:pPr>
+        <w:tabs>
+          <w:tab w:val="num" w:pos="1440"/>
+        </w:tabs>
+        <w:ind w:left="1440" w:hanging="360"/>
+      </w:pPr>
+    </w:lvl>
+    <w:lvl w:ilvl="2" w:tentative="1">
+      <w:start w:val="1"/>
+      <w:numFmt w:val="decimal"/>
+      <w:lvlText w:val="%3."/>
+      <w:lvlJc w:val="left"/>
+      <w:pPr>
+        <w:tabs>
+          <w:tab w:val="num" w:pos="2160"/>
+        </w:tabs>
+        <w:ind w:left="2160" w:hanging="360"/>
+      </w:pPr>
+    </w:lvl>
+    <w:lvl w:ilvl="3" w:tentative="1">
+      <w:start w:val="1"/>
+      <w:numFmt w:val="decimal"/>
+      <w:lvlText w:val="%4."/>
+      <w:lvlJc w:val="left"/>
+      <w:pPr>
+        <w:tabs>
+          <w:tab w:val="num" w:pos="2880"/>
+        </w:tabs>
+        <w:ind w:left="2880" w:hanging="360"/>
+      </w:pPr>
+    </w:lvl>
+    <w:lvl w:ilvl="4" w:tentative="1">
+      <w:start w:val="1"/>
+      <w:numFmt w:val="decimal"/>
+      <w:lvlText w:val="%5."/>
+      <w:lvlJc w:val="left"/>
+      <w:pPr>
+        <w:tabs>
+          <w:tab w:val="num" w:pos="3600"/>
+        </w:tabs>
+        <w:ind w:left="3600" w:hanging="360"/>
+      </w:pPr>
+    </w:lvl>
+    <w:lvl w:ilvl="5" w:tentative="1">
+      <w:start w:val="1"/>
+      <w:numFmt w:val="decimal"/>
+      <w:lvlText w:val="%6."/>
+      <w:lvlJc w:val="left"/>
+      <w:pPr>
+        <w:tabs>
+          <w:tab w:val="num" w:pos="4320"/>
+        </w:tabs>
+        <w:ind w:left="4320" w:hanging="360"/>
+      </w:pPr>
+    </w:lvl>
+    <w:lvl w:ilvl="6" w:tentative="1">
+      <w:start w:val="1"/>
+      <w:numFmt w:val="decimal"/>
+      <w:lvlText w:val="%7."/>
+      <w:lvlJc w:val="left"/>
+      <w:pPr>
+        <w:tabs>
+          <w:tab w:val="num" w:pos="5040"/>
+        </w:tabs>
+        <w:ind w:left="5040" w:hanging="360"/>
+      </w:pPr>
+    </w:lvl>
+    <w:lvl w:ilvl="7" w:tentative="1">
+      <w:start w:val="1"/>
+      <w:numFmt w:val="decimal"/>
+      <w:lvlText w:val="%8."/>
+      <w:lvlJc w:val="left"/>
+      <w:pPr>
+        <w:tabs>
+          <w:tab w:val="num" w:pos="5760"/>
+        </w:tabs>
+        <w:ind w:left="5760" w:hanging="360"/>
+      </w:pPr>
+    </w:lvl>
+    <w:lvl w:ilvl="8" w:tentative="1">
+      <w:start w:val="1"/>
+      <w:numFmt w:val="decimal"/>
+      <w:lvlText w:val="%9."/>
+      <w:lvlJc w:val="left"/>
+      <w:pPr>
+        <w:tabs>
+          <w:tab w:val="num" w:pos="6480"/>
+        </w:tabs>
+        <w:ind w:left="6480" w:hanging="360"/>
+      </w:pPr>
+    </w:lvl>
+  </w:abstractNum>
+  <w:abstractNum w:abstractNumId="8" w15:restartNumberingAfterBreak="0">
+    <w:nsid w:val="3D2F6349"/>
+    <w:multiLevelType w:val="multilevel"/>
+    <w:tmpl w:val="73061576"/>
+    <w:lvl w:ilvl="0">
+      <w:start w:val="1"/>
+      <w:numFmt w:val="decimal"/>
+      <w:lvlText w:val="%1."/>
+      <w:lvlJc w:val="left"/>
+      <w:pPr>
+        <w:tabs>
+          <w:tab w:val="num" w:pos="720"/>
+        </w:tabs>
+        <w:ind w:left="720" w:hanging="360"/>
+      </w:pPr>
+    </w:lvl>
+    <w:lvl w:ilvl="1" w:tentative="1">
+      <w:start w:val="1"/>
+      <w:numFmt w:val="decimal"/>
+      <w:lvlText w:val="%2."/>
+      <w:lvlJc w:val="left"/>
+      <w:pPr>
+        <w:tabs>
+          <w:tab w:val="num" w:pos="1440"/>
+        </w:tabs>
+        <w:ind w:left="1440" w:hanging="360"/>
+      </w:pPr>
+    </w:lvl>
+    <w:lvl w:ilvl="2" w:tentative="1">
+      <w:start w:val="1"/>
+      <w:numFmt w:val="decimal"/>
+      <w:lvlText w:val="%3."/>
+      <w:lvlJc w:val="left"/>
+      <w:pPr>
+        <w:tabs>
+          <w:tab w:val="num" w:pos="2160"/>
+        </w:tabs>
+        <w:ind w:left="2160" w:hanging="360"/>
+      </w:pPr>
+    </w:lvl>
+    <w:lvl w:ilvl="3" w:tentative="1">
+      <w:start w:val="1"/>
+      <w:numFmt w:val="decimal"/>
+      <w:lvlText w:val="%4."/>
+      <w:lvlJc w:val="left"/>
+      <w:pPr>
+        <w:tabs>
+          <w:tab w:val="num" w:pos="2880"/>
+        </w:tabs>
+        <w:ind w:left="2880" w:hanging="360"/>
+      </w:pPr>
+    </w:lvl>
+    <w:lvl w:ilvl="4" w:tentative="1">
+      <w:start w:val="1"/>
+      <w:numFmt w:val="decimal"/>
+      <w:lvlText w:val="%5."/>
+      <w:lvlJc w:val="left"/>
+      <w:pPr>
+        <w:tabs>
+          <w:tab w:val="num" w:pos="3600"/>
+        </w:tabs>
+        <w:ind w:left="3600" w:hanging="360"/>
+      </w:pPr>
+    </w:lvl>
+    <w:lvl w:ilvl="5" w:tentative="1">
+      <w:start w:val="1"/>
+      <w:numFmt w:val="decimal"/>
+      <w:lvlText w:val="%6."/>
+      <w:lvlJc w:val="left"/>
+      <w:pPr>
+        <w:tabs>
+          <w:tab w:val="num" w:pos="4320"/>
+        </w:tabs>
+        <w:ind w:left="4320" w:hanging="360"/>
+      </w:pPr>
+    </w:lvl>
+    <w:lvl w:ilvl="6" w:tentative="1">
+      <w:start w:val="1"/>
+      <w:numFmt w:val="decimal"/>
+      <w:lvlText w:val="%7."/>
+      <w:lvlJc w:val="left"/>
+      <w:pPr>
+        <w:tabs>
+          <w:tab w:val="num" w:pos="5040"/>
+        </w:tabs>
+        <w:ind w:left="5040" w:hanging="360"/>
+      </w:pPr>
+    </w:lvl>
+    <w:lvl w:ilvl="7" w:tentative="1">
+      <w:start w:val="1"/>
+      <w:numFmt w:val="decimal"/>
+      <w:lvlText w:val="%8."/>
+      <w:lvlJc w:val="left"/>
+      <w:pPr>
+        <w:tabs>
+          <w:tab w:val="num" w:pos="5760"/>
+        </w:tabs>
+        <w:ind w:left="5760" w:hanging="360"/>
+      </w:pPr>
+    </w:lvl>
+    <w:lvl w:ilvl="8" w:tentative="1">
+      <w:start w:val="1"/>
+      <w:numFmt w:val="decimal"/>
+      <w:lvlText w:val="%9."/>
+      <w:lvlJc w:val="left"/>
+      <w:pPr>
+        <w:tabs>
+          <w:tab w:val="num" w:pos="6480"/>
+        </w:tabs>
+        <w:ind w:left="6480" w:hanging="360"/>
+      </w:pPr>
+    </w:lvl>
+  </w:abstractNum>
+  <w:abstractNum w:abstractNumId="9" w15:restartNumberingAfterBreak="0">
     <w:nsid w:val="43AC6D03"/>
     <w:multiLevelType w:val="multilevel"/>
     <w:tmpl w:val="90D48BEA"/>
@@ -9349,7 +10757,93 @@
       </w:pPr>
     </w:lvl>
   </w:abstractNum>
-  <w:abstractNum w:abstractNumId="8" w15:restartNumberingAfterBreak="0">
+  <w:abstractNum w:abstractNumId="10" w15:restartNumberingAfterBreak="0">
+    <w:nsid w:val="55DD54E1"/>
+    <w:multiLevelType w:val="hybridMultilevel"/>
+    <w:tmpl w:val="0AEED0E2"/>
+    <w:lvl w:ilvl="0" w:tplc="0809000F">
+      <w:start w:val="1"/>
+      <w:numFmt w:val="decimal"/>
+      <w:lvlText w:val="%1."/>
+      <w:lvlJc w:val="left"/>
+      <w:pPr>
+        <w:ind w:left="720" w:hanging="360"/>
+      </w:pPr>
+    </w:lvl>
+    <w:lvl w:ilvl="1" w:tplc="08090019" w:tentative="1">
+      <w:start w:val="1"/>
+      <w:numFmt w:val="lowerLetter"/>
+      <w:lvlText w:val="%2."/>
+      <w:lvlJc w:val="left"/>
+      <w:pPr>
+        <w:ind w:left="1440" w:hanging="360"/>
+      </w:pPr>
+    </w:lvl>
+    <w:lvl w:ilvl="2" w:tplc="0809001B" w:tentative="1">
+      <w:start w:val="1"/>
+      <w:numFmt w:val="lowerRoman"/>
+      <w:lvlText w:val="%3."/>
+      <w:lvlJc w:val="right"/>
+      <w:pPr>
+        <w:ind w:left="2160" w:hanging="180"/>
+      </w:pPr>
+    </w:lvl>
+    <w:lvl w:ilvl="3" w:tplc="0809000F" w:tentative="1">
+      <w:start w:val="1"/>
+      <w:numFmt w:val="decimal"/>
+      <w:lvlText w:val="%4."/>
+      <w:lvlJc w:val="left"/>
+      <w:pPr>
+        <w:ind w:left="2880" w:hanging="360"/>
+      </w:pPr>
+    </w:lvl>
+    <w:lvl w:ilvl="4" w:tplc="08090019" w:tentative="1">
+      <w:start w:val="1"/>
+      <w:numFmt w:val="lowerLetter"/>
+      <w:lvlText w:val="%5."/>
+      <w:lvlJc w:val="left"/>
+      <w:pPr>
+        <w:ind w:left="3600" w:hanging="360"/>
+      </w:pPr>
+    </w:lvl>
+    <w:lvl w:ilvl="5" w:tplc="0809001B" w:tentative="1">
+      <w:start w:val="1"/>
+      <w:numFmt w:val="lowerRoman"/>
+      <w:lvlText w:val="%6."/>
+      <w:lvlJc w:val="right"/>
+      <w:pPr>
+        <w:ind w:left="4320" w:hanging="180"/>
+      </w:pPr>
+    </w:lvl>
+    <w:lvl w:ilvl="6" w:tplc="0809000F" w:tentative="1">
+      <w:start w:val="1"/>
+      <w:numFmt w:val="decimal"/>
+      <w:lvlText w:val="%7."/>
+      <w:lvlJc w:val="left"/>
+      <w:pPr>
+        <w:ind w:left="5040" w:hanging="360"/>
+      </w:pPr>
+    </w:lvl>
+    <w:lvl w:ilvl="7" w:tplc="08090019" w:tentative="1">
+      <w:start w:val="1"/>
+      <w:numFmt w:val="lowerLetter"/>
+      <w:lvlText w:val="%8."/>
+      <w:lvlJc w:val="left"/>
+      <w:pPr>
+        <w:ind w:left="5760" w:hanging="360"/>
+      </w:pPr>
+    </w:lvl>
+    <w:lvl w:ilvl="8" w:tplc="0809001B" w:tentative="1">
+      <w:start w:val="1"/>
+      <w:numFmt w:val="lowerRoman"/>
+      <w:lvlText w:val="%9."/>
+      <w:lvlJc w:val="right"/>
+      <w:pPr>
+        <w:ind w:left="6480" w:hanging="180"/>
+      </w:pPr>
+    </w:lvl>
+  </w:abstractNum>
+  <w:abstractNum w:abstractNumId="11" w15:restartNumberingAfterBreak="0">
     <w:nsid w:val="64735E93"/>
     <w:multiLevelType w:val="multilevel"/>
     <w:tmpl w:val="DA5461A8"/>
@@ -9475,19 +10969,28 @@
     <w:abstractNumId w:val="2"/>
   </w:num>
   <w:num w:numId="5" w16cid:durableId="742338442">
-    <w:abstractNumId w:val="7"/>
+    <w:abstractNumId w:val="9"/>
   </w:num>
   <w:num w:numId="6" w16cid:durableId="1786382716">
     <w:abstractNumId w:val="0"/>
   </w:num>
   <w:num w:numId="7" w16cid:durableId="694498046">
-    <w:abstractNumId w:val="8"/>
+    <w:abstractNumId w:val="11"/>
   </w:num>
   <w:num w:numId="8" w16cid:durableId="870917753">
     <w:abstractNumId w:val="3"/>
   </w:num>
   <w:num w:numId="9" w16cid:durableId="300035021">
     <w:abstractNumId w:val="1"/>
+  </w:num>
+  <w:num w:numId="10" w16cid:durableId="251817069">
+    <w:abstractNumId w:val="8"/>
+  </w:num>
+  <w:num w:numId="11" w16cid:durableId="1122457662">
+    <w:abstractNumId w:val="7"/>
+  </w:num>
+  <w:num w:numId="12" w16cid:durableId="929393522">
+    <w:abstractNumId w:val="10"/>
   </w:num>
 </w:numbering>
 </file>
@@ -10019,6 +11522,60 @@
       <w:contextualSpacing/>
     </w:pPr>
   </w:style>
+  <w:style w:type="paragraph" w:styleId="Header">
+    <w:name w:val="header"/>
+    <w:basedOn w:val="Normal"/>
+    <w:link w:val="HeaderChar"/>
+    <w:uiPriority w:val="99"/>
+    <w:unhideWhenUsed/>
+    <w:rsid w:val="008220DC"/>
+    <w:pPr>
+      <w:tabs>
+        <w:tab w:val="center" w:pos="4513"/>
+        <w:tab w:val="right" w:pos="9026"/>
+      </w:tabs>
+    </w:pPr>
+  </w:style>
+  <w:style w:type="character" w:customStyle="1" w:styleId="HeaderChar">
+    <w:name w:val="Header Char"/>
+    <w:basedOn w:val="DefaultParagraphFont"/>
+    <w:link w:val="Header"/>
+    <w:uiPriority w:val="99"/>
+    <w:rsid w:val="008220DC"/>
+    <w:rPr>
+      <w:rFonts w:ascii="Times New Roman" w:eastAsia="Times New Roman" w:hAnsi="Times New Roman" w:cs="Times New Roman"/>
+      <w:kern w:val="0"/>
+      <w:lang w:eastAsia="en-GB"/>
+      <w14:ligatures w14:val="none"/>
+    </w:rPr>
+  </w:style>
+  <w:style w:type="paragraph" w:styleId="Footer">
+    <w:name w:val="footer"/>
+    <w:basedOn w:val="Normal"/>
+    <w:link w:val="FooterChar"/>
+    <w:uiPriority w:val="99"/>
+    <w:unhideWhenUsed/>
+    <w:rsid w:val="008220DC"/>
+    <w:pPr>
+      <w:tabs>
+        <w:tab w:val="center" w:pos="4513"/>
+        <w:tab w:val="right" w:pos="9026"/>
+      </w:tabs>
+    </w:pPr>
+  </w:style>
+  <w:style w:type="character" w:customStyle="1" w:styleId="FooterChar">
+    <w:name w:val="Footer Char"/>
+    <w:basedOn w:val="DefaultParagraphFont"/>
+    <w:link w:val="Footer"/>
+    <w:uiPriority w:val="99"/>
+    <w:rsid w:val="008220DC"/>
+    <w:rPr>
+      <w:rFonts w:ascii="Times New Roman" w:eastAsia="Times New Roman" w:hAnsi="Times New Roman" w:cs="Times New Roman"/>
+      <w:kern w:val="0"/>
+      <w:lang w:eastAsia="en-GB"/>
+      <w14:ligatures w14:val="none"/>
+    </w:rPr>
+  </w:style>
 </w:styles>
 </file>
 
@@ -10322,7 +11879,7 @@
 </file>
 
 <file path=customXml/itemProps1.xml><?xml version="1.0" encoding="utf-8"?>
-<ds:datastoreItem xmlns:ds="http://schemas.openxmlformats.org/officeDocument/2006/customXml" ds:itemID="{7FCF9B7F-1592-C14D-9CC7-B00E321A6528}">
+<ds:datastoreItem xmlns:ds="http://schemas.openxmlformats.org/officeDocument/2006/customXml" ds:itemID="{8B086823-F0DE-514F-A5D2-E61D9B1F8FD7}">
   <ds:schemaRefs>
     <ds:schemaRef ds:uri="http://schemas.openxmlformats.org/officeDocument/2006/bibliography"/>
   </ds:schemaRefs>

</xml_diff>

<commit_message>
control edits of documentation
</commit_message>
<xml_diff>
--- a/docs/Wiki.docx
+++ b/docs/Wiki.docx
@@ -94,16 +94,7 @@
           <w:szCs w:val="56"/>
           <w:lang w:val="cs-CZ"/>
         </w:rPr>
-        <w:t>B6B36TS1 – Testování softwar</w:t>
-      </w:r>
-      <w:r>
-        <w:rPr>
-          <w:rFonts w:ascii="Century Gothic" w:hAnsi="Century Gothic"/>
-          <w:sz w:val="56"/>
-          <w:szCs w:val="56"/>
-          <w:lang w:val="cs-CZ"/>
-        </w:rPr>
-        <w:t xml:space="preserve">u </w:t>
+        <w:t xml:space="preserve">B6B36TS1 – Testování softwaru </w:t>
       </w:r>
     </w:p>
     <w:p>
@@ -4174,34 +4165,7 @@
                 <w:szCs w:val="21"/>
                 <w:lang w:val="cs-CZ"/>
               </w:rPr>
-              <w:t>Že</w:t>
-            </w:r>
-            <w:r>
-              <w:rPr>
-                <w:rFonts w:ascii="Century Gothic" w:hAnsi="Century Gothic" w:cs="Calibri"/>
-                <w:sz w:val="21"/>
-                <w:szCs w:val="21"/>
-                <w:lang w:val="cs-CZ"/>
-              </w:rPr>
-              <w:t xml:space="preserve"> uživatel nedostane </w:t>
-            </w:r>
-            <w:r>
-              <w:rPr>
-                <w:rFonts w:ascii="Century Gothic" w:hAnsi="Century Gothic" w:cs="Calibri"/>
-                <w:sz w:val="21"/>
-                <w:szCs w:val="21"/>
-                <w:lang w:val="cs-CZ"/>
-              </w:rPr>
-              <w:t>přístup</w:t>
-            </w:r>
-            <w:r>
-              <w:rPr>
-                <w:rFonts w:ascii="Century Gothic" w:hAnsi="Century Gothic" w:cs="Calibri"/>
-                <w:sz w:val="21"/>
-                <w:szCs w:val="21"/>
-                <w:lang w:val="cs-CZ"/>
-              </w:rPr>
-              <w:t xml:space="preserve"> k webu</w:t>
+              <w:t>Že uživatel nedostane přístup k webu</w:t>
             </w:r>
           </w:p>
         </w:tc>
@@ -5327,15 +5291,7 @@
           <w:sz w:val="32"/>
           <w:szCs w:val="32"/>
         </w:rPr>
-        <w:t xml:space="preserve"> </w:t>
-      </w:r>
-      <w:r>
-        <w:rPr>
-          <w:rFonts w:ascii="Century Gothic" w:hAnsi="Century Gothic"/>
-          <w:sz w:val="32"/>
-          <w:szCs w:val="32"/>
-        </w:rPr>
-        <w:t>- vstupní data reprezentující GET požadavek na získání informací z daného zdroje.</w:t>
+        <w:t xml:space="preserve"> - vstupní data reprezentující GET požadavek na získání informací z daného zdroje.</w:t>
       </w:r>
     </w:p>
     <w:p>
@@ -5444,15 +5400,7 @@
           <w:sz w:val="32"/>
           <w:szCs w:val="32"/>
         </w:rPr>
-        <w:t xml:space="preserve"> </w:t>
-      </w:r>
-      <w:r>
-        <w:rPr>
-          <w:rFonts w:ascii="Century Gothic" w:hAnsi="Century Gothic"/>
-          <w:sz w:val="32"/>
-          <w:szCs w:val="32"/>
-        </w:rPr>
-        <w:t>- vstupní data reprezentující POST požadavek na vytvoření nového zdroje na serveru.</w:t>
+        <w:t xml:space="preserve"> - vstupní data reprezentující POST požadavek na vytvoření nového zdroje na serveru.</w:t>
       </w:r>
     </w:p>
     <w:p>
@@ -5560,15 +5508,7 @@
           <w:sz w:val="32"/>
           <w:szCs w:val="32"/>
         </w:rPr>
-        <w:t xml:space="preserve"> </w:t>
-      </w:r>
-      <w:r>
-        <w:rPr>
-          <w:rFonts w:ascii="Century Gothic" w:hAnsi="Century Gothic"/>
-          <w:sz w:val="32"/>
-          <w:szCs w:val="32"/>
-        </w:rPr>
-        <w:t>- vstupní data reprezentující PUT požadavek na aktualizaci existujícího zdroje na serveru.</w:t>
+        <w:t xml:space="preserve"> - vstupní data reprezentující PUT požadavek na aktualizaci existujícího zdroje na serveru.</w:t>
       </w:r>
     </w:p>
     <w:p>
@@ -5686,15 +5626,7 @@
           <w:sz w:val="32"/>
           <w:szCs w:val="32"/>
         </w:rPr>
-        <w:t xml:space="preserve"> </w:t>
-      </w:r>
-      <w:r>
-        <w:rPr>
-          <w:rFonts w:ascii="Century Gothic" w:hAnsi="Century Gothic"/>
-          <w:sz w:val="32"/>
-          <w:szCs w:val="32"/>
-        </w:rPr>
-        <w:t>- vstupní data reprezentující DELETE požadavek na odstranění existujícího zdroje na serveru.</w:t>
+        <w:t xml:space="preserve"> - vstupní data reprezentující DELETE požadavek na odstranění existujícího zdroje na serveru.</w:t>
       </w:r>
     </w:p>
     <w:p>
@@ -8629,18 +8561,7 @@
           <w:lang w:val="en-US"/>
         </w:rPr>
         <w:lastRenderedPageBreak/>
-        <w:t>Diagram</w:t>
-      </w:r>
-      <w:r>
-        <w:rPr>
-          <w:rFonts w:ascii="Century Gothic" w:hAnsi="Century Gothic"/>
-          <w:b/>
-          <w:bCs/>
-          <w:sz w:val="32"/>
-          <w:szCs w:val="32"/>
-          <w:lang w:val="en-US"/>
-        </w:rPr>
-        <w:t xml:space="preserve"> procesu</w:t>
+        <w:t>Diagram procesu</w:t>
       </w:r>
       <w:r>
         <w:rPr>
@@ -9536,33 +9457,977 @@
           <w:bCs/>
           <w:sz w:val="32"/>
           <w:szCs w:val="32"/>
-          <w:lang w:val="cs-CZ"/>
-        </w:rPr>
-      </w:pPr>
-    </w:p>
-    <w:p>
-      <w:pPr>
-        <w:rPr>
-          <w:rFonts w:ascii="Century Gothic" w:hAnsi="Century Gothic"/>
-          <w:b/>
-          <w:bCs/>
-          <w:sz w:val="32"/>
-          <w:szCs w:val="32"/>
-          <w:lang w:val="cs-CZ"/>
-        </w:rPr>
-      </w:pPr>
-    </w:p>
-    <w:p>
-      <w:pPr>
-        <w:rPr>
-          <w:rFonts w:ascii="Century Gothic" w:hAnsi="Century Gothic"/>
-          <w:b/>
-          <w:bCs/>
-          <w:sz w:val="32"/>
-          <w:szCs w:val="32"/>
-          <w:lang w:val="cs-CZ"/>
-        </w:rPr>
-      </w:pPr>
+          <w:lang w:val="en-US"/>
+        </w:rPr>
+      </w:pPr>
+    </w:p>
+    <w:p>
+      <w:pPr>
+        <w:rPr>
+          <w:rFonts w:ascii="Century Gothic" w:hAnsi="Century Gothic"/>
+          <w:b/>
+          <w:bCs/>
+          <w:sz w:val="32"/>
+          <w:szCs w:val="32"/>
+          <w:lang w:val="en-US"/>
+        </w:rPr>
+      </w:pPr>
+    </w:p>
+    <w:p>
+      <w:pPr>
+        <w:rPr>
+          <w:rFonts w:ascii="Century Gothic" w:hAnsi="Century Gothic"/>
+          <w:b/>
+          <w:bCs/>
+          <w:sz w:val="32"/>
+          <w:szCs w:val="32"/>
+          <w:lang w:val="en-US"/>
+        </w:rPr>
+      </w:pPr>
+      <w:r>
+        <w:rPr>
+          <w:rFonts w:ascii="Century Gothic" w:hAnsi="Century Gothic"/>
+          <w:b/>
+          <w:bCs/>
+          <w:sz w:val="32"/>
+          <w:szCs w:val="32"/>
+          <w:lang w:val="en-US"/>
+        </w:rPr>
+        <w:t>Selenium tests</w:t>
+      </w:r>
+    </w:p>
+    <w:p>
+      <w:pPr>
+        <w:rPr>
+          <w:rFonts w:ascii="Century Gothic" w:hAnsi="Century Gothic"/>
+          <w:b/>
+          <w:bCs/>
+          <w:sz w:val="32"/>
+          <w:szCs w:val="32"/>
+          <w:lang w:val="cs-CZ"/>
+        </w:rPr>
+      </w:pPr>
+    </w:p>
+    <w:p>
+      <w:pPr>
+        <w:rPr>
+          <w:rFonts w:ascii="Century Gothic" w:hAnsi="Century Gothic"/>
+          <w:b/>
+          <w:bCs/>
+          <w:sz w:val="32"/>
+          <w:szCs w:val="32"/>
+          <w:lang w:val="cs-CZ"/>
+        </w:rPr>
+      </w:pPr>
+      <w:r>
+        <w:rPr>
+          <w:rFonts w:ascii="Century Gothic" w:hAnsi="Century Gothic"/>
+          <w:b/>
+          <w:bCs/>
+          <w:noProof/>
+          <w:sz w:val="32"/>
+          <w:szCs w:val="32"/>
+          <w:lang w:val="cs-CZ"/>
+          <w14:ligatures w14:val="standardContextual"/>
+        </w:rPr>
+        <w:drawing>
+          <wp:inline distT="0" distB="0" distL="0" distR="0" wp14:anchorId="409C9204" wp14:editId="11DD4148">
+            <wp:extent cx="6188710" cy="3685540"/>
+            <wp:effectExtent l="0" t="0" r="0" b="0"/>
+            <wp:docPr id="1027038343" name="Picture 2" descr="A screen shot of a computer program&#10;&#10;Description automatically generated with medium confidence"/>
+            <wp:cNvGraphicFramePr>
+              <a:graphicFrameLocks xmlns:a="http://schemas.openxmlformats.org/drawingml/2006/main" noChangeAspect="1"/>
+            </wp:cNvGraphicFramePr>
+            <a:graphic xmlns:a="http://schemas.openxmlformats.org/drawingml/2006/main">
+              <a:graphicData uri="http://schemas.openxmlformats.org/drawingml/2006/picture">
+                <pic:pic xmlns:pic="http://schemas.openxmlformats.org/drawingml/2006/picture">
+                  <pic:nvPicPr>
+                    <pic:cNvPr id="1027038343" name="Picture 2" descr="A screen shot of a computer program&#10;&#10;Description automatically generated with medium confidence"/>
+                    <pic:cNvPicPr/>
+                  </pic:nvPicPr>
+                  <pic:blipFill>
+                    <a:blip r:embed="rId13" cstate="print">
+                      <a:extLst>
+                        <a:ext uri="{28A0092B-C50C-407E-A947-70E740481C1C}">
+                          <a14:useLocalDpi xmlns:a14="http://schemas.microsoft.com/office/drawing/2010/main" val="0"/>
+                        </a:ext>
+                      </a:extLst>
+                    </a:blip>
+                    <a:stretch>
+                      <a:fillRect/>
+                    </a:stretch>
+                  </pic:blipFill>
+                  <pic:spPr>
+                    <a:xfrm>
+                      <a:off x="0" y="0"/>
+                      <a:ext cx="6188710" cy="3685540"/>
+                    </a:xfrm>
+                    <a:prstGeom prst="rect">
+                      <a:avLst/>
+                    </a:prstGeom>
+                  </pic:spPr>
+                </pic:pic>
+              </a:graphicData>
+            </a:graphic>
+          </wp:inline>
+        </w:drawing>
+      </w:r>
+    </w:p>
+    <w:p>
+      <w:pPr>
+        <w:rPr>
+          <w:rFonts w:ascii="Century Gothic" w:hAnsi="Century Gothic"/>
+          <w:b/>
+          <w:bCs/>
+          <w:sz w:val="32"/>
+          <w:szCs w:val="32"/>
+          <w:lang w:val="cs-CZ"/>
+        </w:rPr>
+      </w:pPr>
+    </w:p>
+    <w:p>
+      <w:pPr>
+        <w:rPr>
+          <w:rFonts w:ascii="Century Gothic" w:hAnsi="Century Gothic"/>
+          <w:b/>
+          <w:bCs/>
+          <w:sz w:val="32"/>
+          <w:szCs w:val="32"/>
+          <w:lang w:val="cs-CZ"/>
+        </w:rPr>
+      </w:pPr>
+    </w:p>
+    <w:p>
+      <w:pPr>
+        <w:rPr>
+          <w:rFonts w:ascii="Century Gothic" w:hAnsi="Century Gothic"/>
+          <w:b/>
+          <w:bCs/>
+          <w:sz w:val="32"/>
+          <w:szCs w:val="32"/>
+          <w:lang w:val="cs-CZ"/>
+        </w:rPr>
+      </w:pPr>
+    </w:p>
+    <w:p>
+      <w:pPr>
+        <w:rPr>
+          <w:rFonts w:ascii="Century Gothic" w:hAnsi="Century Gothic"/>
+          <w:b/>
+          <w:bCs/>
+          <w:sz w:val="32"/>
+          <w:szCs w:val="32"/>
+          <w:lang w:val="cs-CZ"/>
+        </w:rPr>
+      </w:pPr>
+    </w:p>
+    <w:p>
+      <w:pPr>
+        <w:rPr>
+          <w:rFonts w:ascii="Century Gothic" w:hAnsi="Century Gothic"/>
+          <w:b/>
+          <w:bCs/>
+          <w:sz w:val="32"/>
+          <w:szCs w:val="32"/>
+          <w:lang w:val="cs-CZ"/>
+        </w:rPr>
+      </w:pPr>
+    </w:p>
+    <w:p>
+      <w:pPr>
+        <w:rPr>
+          <w:rFonts w:ascii="Century Gothic" w:hAnsi="Century Gothic"/>
+          <w:b/>
+          <w:bCs/>
+          <w:sz w:val="32"/>
+          <w:szCs w:val="32"/>
+          <w:lang w:val="cs-CZ"/>
+        </w:rPr>
+      </w:pPr>
+    </w:p>
+    <w:p>
+      <w:pPr>
+        <w:rPr>
+          <w:rFonts w:ascii="Century Gothic" w:hAnsi="Century Gothic"/>
+          <w:b/>
+          <w:bCs/>
+          <w:sz w:val="32"/>
+          <w:szCs w:val="32"/>
+          <w:lang w:val="cs-CZ"/>
+        </w:rPr>
+      </w:pPr>
+    </w:p>
+    <w:p>
+      <w:pPr>
+        <w:rPr>
+          <w:rFonts w:ascii="Century Gothic" w:hAnsi="Century Gothic"/>
+          <w:b/>
+          <w:bCs/>
+          <w:sz w:val="32"/>
+          <w:szCs w:val="32"/>
+          <w:lang w:val="cs-CZ"/>
+        </w:rPr>
+      </w:pPr>
+    </w:p>
+    <w:p>
+      <w:pPr>
+        <w:rPr>
+          <w:rFonts w:ascii="Century Gothic" w:hAnsi="Century Gothic"/>
+          <w:b/>
+          <w:bCs/>
+          <w:sz w:val="32"/>
+          <w:szCs w:val="32"/>
+          <w:lang w:val="cs-CZ"/>
+        </w:rPr>
+      </w:pPr>
+    </w:p>
+    <w:p>
+      <w:pPr>
+        <w:rPr>
+          <w:rFonts w:ascii="Century Gothic" w:hAnsi="Century Gothic"/>
+          <w:b/>
+          <w:bCs/>
+          <w:sz w:val="32"/>
+          <w:szCs w:val="32"/>
+          <w:lang w:val="cs-CZ"/>
+        </w:rPr>
+      </w:pPr>
+    </w:p>
+    <w:p>
+      <w:pPr>
+        <w:rPr>
+          <w:rFonts w:ascii="Century Gothic" w:hAnsi="Century Gothic"/>
+          <w:b/>
+          <w:bCs/>
+          <w:sz w:val="32"/>
+          <w:szCs w:val="32"/>
+          <w:lang w:val="cs-CZ"/>
+        </w:rPr>
+      </w:pPr>
+      <w:r>
+        <w:rPr>
+          <w:rFonts w:ascii="Century Gothic" w:hAnsi="Century Gothic"/>
+          <w:b/>
+          <w:bCs/>
+          <w:noProof/>
+          <w:sz w:val="32"/>
+          <w:szCs w:val="32"/>
+          <w:lang w:val="cs-CZ"/>
+          <w14:ligatures w14:val="standardContextual"/>
+        </w:rPr>
+        <w:drawing>
+          <wp:inline distT="0" distB="0" distL="0" distR="0" wp14:anchorId="24DEA64E" wp14:editId="7E05758B">
+            <wp:extent cx="6188710" cy="3804285"/>
+            <wp:effectExtent l="0" t="0" r="0" b="5715"/>
+            <wp:docPr id="557784920" name="Picture 3" descr="A screen shot of a computer&#10;&#10;Description automatically generated with medium confidence"/>
+            <wp:cNvGraphicFramePr>
+              <a:graphicFrameLocks xmlns:a="http://schemas.openxmlformats.org/drawingml/2006/main" noChangeAspect="1"/>
+            </wp:cNvGraphicFramePr>
+            <a:graphic xmlns:a="http://schemas.openxmlformats.org/drawingml/2006/main">
+              <a:graphicData uri="http://schemas.openxmlformats.org/drawingml/2006/picture">
+                <pic:pic xmlns:pic="http://schemas.openxmlformats.org/drawingml/2006/picture">
+                  <pic:nvPicPr>
+                    <pic:cNvPr id="557784920" name="Picture 3" descr="A screen shot of a computer&#10;&#10;Description automatically generated with medium confidence"/>
+                    <pic:cNvPicPr/>
+                  </pic:nvPicPr>
+                  <pic:blipFill>
+                    <a:blip r:embed="rId14">
+                      <a:extLst>
+                        <a:ext uri="{28A0092B-C50C-407E-A947-70E740481C1C}">
+                          <a14:useLocalDpi xmlns:a14="http://schemas.microsoft.com/office/drawing/2010/main" val="0"/>
+                        </a:ext>
+                      </a:extLst>
+                    </a:blip>
+                    <a:stretch>
+                      <a:fillRect/>
+                    </a:stretch>
+                  </pic:blipFill>
+                  <pic:spPr>
+                    <a:xfrm>
+                      <a:off x="0" y="0"/>
+                      <a:ext cx="6188710" cy="3804285"/>
+                    </a:xfrm>
+                    <a:prstGeom prst="rect">
+                      <a:avLst/>
+                    </a:prstGeom>
+                  </pic:spPr>
+                </pic:pic>
+              </a:graphicData>
+            </a:graphic>
+          </wp:inline>
+        </w:drawing>
+      </w:r>
+    </w:p>
+    <w:p>
+      <w:pPr>
+        <w:rPr>
+          <w:rFonts w:ascii="Century Gothic" w:hAnsi="Century Gothic"/>
+          <w:b/>
+          <w:bCs/>
+          <w:sz w:val="32"/>
+          <w:szCs w:val="32"/>
+          <w:lang w:val="cs-CZ"/>
+        </w:rPr>
+      </w:pPr>
+    </w:p>
+    <w:p>
+      <w:pPr>
+        <w:rPr>
+          <w:rFonts w:ascii="Century Gothic" w:hAnsi="Century Gothic"/>
+          <w:b/>
+          <w:bCs/>
+          <w:sz w:val="32"/>
+          <w:szCs w:val="32"/>
+          <w:lang w:val="cs-CZ"/>
+        </w:rPr>
+      </w:pPr>
+    </w:p>
+    <w:p>
+      <w:pPr>
+        <w:rPr>
+          <w:rFonts w:ascii="Century Gothic" w:hAnsi="Century Gothic"/>
+          <w:b/>
+          <w:bCs/>
+          <w:sz w:val="32"/>
+          <w:szCs w:val="32"/>
+          <w:lang w:val="cs-CZ"/>
+        </w:rPr>
+      </w:pPr>
+    </w:p>
+    <w:p>
+      <w:pPr>
+        <w:rPr>
+          <w:rFonts w:ascii="Century Gothic" w:hAnsi="Century Gothic"/>
+          <w:b/>
+          <w:bCs/>
+          <w:sz w:val="32"/>
+          <w:szCs w:val="32"/>
+          <w:lang w:val="cs-CZ"/>
+        </w:rPr>
+      </w:pPr>
+    </w:p>
+    <w:p>
+      <w:pPr>
+        <w:rPr>
+          <w:rFonts w:ascii="Century Gothic" w:hAnsi="Century Gothic"/>
+          <w:b/>
+          <w:bCs/>
+          <w:sz w:val="32"/>
+          <w:szCs w:val="32"/>
+          <w:lang w:val="cs-CZ"/>
+        </w:rPr>
+      </w:pPr>
+      <w:r>
+        <w:rPr>
+          <w:rFonts w:ascii="Century Gothic" w:hAnsi="Century Gothic"/>
+          <w:b/>
+          <w:bCs/>
+          <w:noProof/>
+          <w:sz w:val="32"/>
+          <w:szCs w:val="32"/>
+          <w:lang w:val="cs-CZ"/>
+          <w14:ligatures w14:val="standardContextual"/>
+        </w:rPr>
+        <w:drawing>
+          <wp:inline distT="0" distB="0" distL="0" distR="0" wp14:anchorId="3C9BA7BF" wp14:editId="412A5C18">
+            <wp:extent cx="6188710" cy="3495040"/>
+            <wp:effectExtent l="0" t="0" r="0" b="0"/>
+            <wp:docPr id="470314666" name="Picture 4" descr="A screen shot of a computer program&#10;&#10;Description automatically generated with medium confidence"/>
+            <wp:cNvGraphicFramePr>
+              <a:graphicFrameLocks xmlns:a="http://schemas.openxmlformats.org/drawingml/2006/main" noChangeAspect="1"/>
+            </wp:cNvGraphicFramePr>
+            <a:graphic xmlns:a="http://schemas.openxmlformats.org/drawingml/2006/main">
+              <a:graphicData uri="http://schemas.openxmlformats.org/drawingml/2006/picture">
+                <pic:pic xmlns:pic="http://schemas.openxmlformats.org/drawingml/2006/picture">
+                  <pic:nvPicPr>
+                    <pic:cNvPr id="470314666" name="Picture 4" descr="A screen shot of a computer program&#10;&#10;Description automatically generated with medium confidence"/>
+                    <pic:cNvPicPr/>
+                  </pic:nvPicPr>
+                  <pic:blipFill>
+                    <a:blip r:embed="rId15" cstate="print">
+                      <a:extLst>
+                        <a:ext uri="{28A0092B-C50C-407E-A947-70E740481C1C}">
+                          <a14:useLocalDpi xmlns:a14="http://schemas.microsoft.com/office/drawing/2010/main" val="0"/>
+                        </a:ext>
+                      </a:extLst>
+                    </a:blip>
+                    <a:stretch>
+                      <a:fillRect/>
+                    </a:stretch>
+                  </pic:blipFill>
+                  <pic:spPr>
+                    <a:xfrm>
+                      <a:off x="0" y="0"/>
+                      <a:ext cx="6188710" cy="3495040"/>
+                    </a:xfrm>
+                    <a:prstGeom prst="rect">
+                      <a:avLst/>
+                    </a:prstGeom>
+                  </pic:spPr>
+                </pic:pic>
+              </a:graphicData>
+            </a:graphic>
+          </wp:inline>
+        </w:drawing>
+      </w:r>
+    </w:p>
+    <w:p>
+      <w:pPr>
+        <w:rPr>
+          <w:rFonts w:ascii="Century Gothic" w:hAnsi="Century Gothic"/>
+          <w:b/>
+          <w:bCs/>
+          <w:sz w:val="32"/>
+          <w:szCs w:val="32"/>
+          <w:lang w:val="cs-CZ"/>
+        </w:rPr>
+      </w:pPr>
+    </w:p>
+    <w:p>
+      <w:pPr>
+        <w:rPr>
+          <w:rFonts w:ascii="Century Gothic" w:hAnsi="Century Gothic"/>
+          <w:b/>
+          <w:bCs/>
+          <w:sz w:val="32"/>
+          <w:szCs w:val="32"/>
+          <w:lang w:val="cs-CZ"/>
+        </w:rPr>
+      </w:pPr>
+    </w:p>
+    <w:p>
+      <w:pPr>
+        <w:rPr>
+          <w:rFonts w:ascii="Century Gothic" w:hAnsi="Century Gothic"/>
+          <w:b/>
+          <w:bCs/>
+          <w:sz w:val="32"/>
+          <w:szCs w:val="32"/>
+          <w:lang w:val="cs-CZ"/>
+        </w:rPr>
+      </w:pPr>
+    </w:p>
+    <w:p>
+      <w:pPr>
+        <w:rPr>
+          <w:rFonts w:ascii="Century Gothic" w:hAnsi="Century Gothic"/>
+          <w:b/>
+          <w:bCs/>
+          <w:sz w:val="32"/>
+          <w:szCs w:val="32"/>
+          <w:lang w:val="cs-CZ"/>
+        </w:rPr>
+      </w:pPr>
+      <w:r>
+        <w:rPr>
+          <w:rFonts w:ascii="Century Gothic" w:hAnsi="Century Gothic"/>
+          <w:b/>
+          <w:bCs/>
+          <w:noProof/>
+          <w:sz w:val="32"/>
+          <w:szCs w:val="32"/>
+          <w:lang w:val="cs-CZ"/>
+          <w14:ligatures w14:val="standardContextual"/>
+        </w:rPr>
+        <w:drawing>
+          <wp:inline distT="0" distB="0" distL="0" distR="0" wp14:anchorId="342DC766" wp14:editId="0A80D40E">
+            <wp:extent cx="6188710" cy="2747010"/>
+            <wp:effectExtent l="0" t="0" r="0" b="0"/>
+            <wp:docPr id="48639391" name="Picture 5" descr="A screen shot of a computer&#10;&#10;Description automatically generated with medium confidence"/>
+            <wp:cNvGraphicFramePr>
+              <a:graphicFrameLocks xmlns:a="http://schemas.openxmlformats.org/drawingml/2006/main" noChangeAspect="1"/>
+            </wp:cNvGraphicFramePr>
+            <a:graphic xmlns:a="http://schemas.openxmlformats.org/drawingml/2006/main">
+              <a:graphicData uri="http://schemas.openxmlformats.org/drawingml/2006/picture">
+                <pic:pic xmlns:pic="http://schemas.openxmlformats.org/drawingml/2006/picture">
+                  <pic:nvPicPr>
+                    <pic:cNvPr id="48639391" name="Picture 5" descr="A screen shot of a computer&#10;&#10;Description automatically generated with medium confidence"/>
+                    <pic:cNvPicPr/>
+                  </pic:nvPicPr>
+                  <pic:blipFill>
+                    <a:blip r:embed="rId16" cstate="print">
+                      <a:extLst>
+                        <a:ext uri="{28A0092B-C50C-407E-A947-70E740481C1C}">
+                          <a14:useLocalDpi xmlns:a14="http://schemas.microsoft.com/office/drawing/2010/main" val="0"/>
+                        </a:ext>
+                      </a:extLst>
+                    </a:blip>
+                    <a:stretch>
+                      <a:fillRect/>
+                    </a:stretch>
+                  </pic:blipFill>
+                  <pic:spPr>
+                    <a:xfrm>
+                      <a:off x="0" y="0"/>
+                      <a:ext cx="6188710" cy="2747010"/>
+                    </a:xfrm>
+                    <a:prstGeom prst="rect">
+                      <a:avLst/>
+                    </a:prstGeom>
+                  </pic:spPr>
+                </pic:pic>
+              </a:graphicData>
+            </a:graphic>
+          </wp:inline>
+        </w:drawing>
+      </w:r>
+    </w:p>
+    <w:p>
+      <w:pPr>
+        <w:rPr>
+          <w:rFonts w:ascii="Century Gothic" w:hAnsi="Century Gothic"/>
+          <w:b/>
+          <w:bCs/>
+          <w:sz w:val="32"/>
+          <w:szCs w:val="32"/>
+          <w:lang w:val="cs-CZ"/>
+        </w:rPr>
+      </w:pPr>
+    </w:p>
+    <w:p>
+      <w:pPr>
+        <w:rPr>
+          <w:rFonts w:ascii="Century Gothic" w:hAnsi="Century Gothic"/>
+          <w:b/>
+          <w:bCs/>
+          <w:sz w:val="32"/>
+          <w:szCs w:val="32"/>
+          <w:lang w:val="cs-CZ"/>
+        </w:rPr>
+      </w:pPr>
+    </w:p>
+    <w:p>
+      <w:pPr>
+        <w:rPr>
+          <w:rFonts w:ascii="Century Gothic" w:hAnsi="Century Gothic"/>
+          <w:b/>
+          <w:bCs/>
+          <w:sz w:val="32"/>
+          <w:szCs w:val="32"/>
+          <w:lang w:val="cs-CZ"/>
+        </w:rPr>
+      </w:pPr>
+    </w:p>
+    <w:p>
+      <w:pPr>
+        <w:rPr>
+          <w:rFonts w:ascii="Century Gothic" w:hAnsi="Century Gothic"/>
+          <w:b/>
+          <w:bCs/>
+          <w:sz w:val="32"/>
+          <w:szCs w:val="32"/>
+          <w:lang w:val="cs-CZ"/>
+        </w:rPr>
+      </w:pPr>
+    </w:p>
+    <w:p>
+      <w:pPr>
+        <w:rPr>
+          <w:rFonts w:ascii="Century Gothic" w:hAnsi="Century Gothic"/>
+          <w:b/>
+          <w:bCs/>
+          <w:sz w:val="32"/>
+          <w:szCs w:val="32"/>
+          <w:lang w:val="cs-CZ"/>
+        </w:rPr>
+      </w:pPr>
+    </w:p>
+    <w:p>
+      <w:pPr>
+        <w:rPr>
+          <w:rFonts w:ascii="Century Gothic" w:hAnsi="Century Gothic"/>
+          <w:b/>
+          <w:bCs/>
+          <w:sz w:val="32"/>
+          <w:szCs w:val="32"/>
+          <w:lang w:val="cs-CZ"/>
+        </w:rPr>
+      </w:pPr>
+    </w:p>
+    <w:p>
+      <w:pPr>
+        <w:rPr>
+          <w:rFonts w:ascii="Century Gothic" w:hAnsi="Century Gothic"/>
+          <w:b/>
+          <w:bCs/>
+          <w:sz w:val="32"/>
+          <w:szCs w:val="32"/>
+          <w:lang w:val="cs-CZ"/>
+        </w:rPr>
+      </w:pPr>
+    </w:p>
+    <w:p>
+      <w:pPr>
+        <w:rPr>
+          <w:rFonts w:ascii="Century Gothic" w:hAnsi="Century Gothic"/>
+          <w:b/>
+          <w:bCs/>
+          <w:sz w:val="32"/>
+          <w:szCs w:val="32"/>
+          <w:lang w:val="cs-CZ"/>
+        </w:rPr>
+      </w:pPr>
+    </w:p>
+    <w:p>
+      <w:pPr>
+        <w:rPr>
+          <w:rFonts w:ascii="Century Gothic" w:hAnsi="Century Gothic"/>
+          <w:b/>
+          <w:bCs/>
+          <w:noProof/>
+          <w:sz w:val="32"/>
+          <w:szCs w:val="32"/>
+          <w:lang w:val="cs-CZ"/>
+          <w14:ligatures w14:val="standardContextual"/>
+        </w:rPr>
+      </w:pPr>
+      <w:r>
+        <w:rPr>
+          <w:rFonts w:ascii="Century Gothic" w:hAnsi="Century Gothic"/>
+          <w:b/>
+          <w:bCs/>
+          <w:noProof/>
+          <w:sz w:val="32"/>
+          <w:szCs w:val="32"/>
+          <w:lang w:val="cs-CZ"/>
+          <w14:ligatures w14:val="standardContextual"/>
+        </w:rPr>
+        <w:drawing>
+          <wp:inline distT="0" distB="0" distL="0" distR="0" wp14:anchorId="0AAE126D" wp14:editId="3D54651D">
+            <wp:extent cx="6188710" cy="2921000"/>
+            <wp:effectExtent l="0" t="0" r="0" b="0"/>
+            <wp:docPr id="2146080819" name="Picture 6" descr="A screen shot of a computer&#10;&#10;Description automatically generated with medium confidence"/>
+            <wp:cNvGraphicFramePr>
+              <a:graphicFrameLocks xmlns:a="http://schemas.openxmlformats.org/drawingml/2006/main" noChangeAspect="1"/>
+            </wp:cNvGraphicFramePr>
+            <a:graphic xmlns:a="http://schemas.openxmlformats.org/drawingml/2006/main">
+              <a:graphicData uri="http://schemas.openxmlformats.org/drawingml/2006/picture">
+                <pic:pic xmlns:pic="http://schemas.openxmlformats.org/drawingml/2006/picture">
+                  <pic:nvPicPr>
+                    <pic:cNvPr id="2146080819" name="Picture 6" descr="A screen shot of a computer&#10;&#10;Description automatically generated with medium confidence"/>
+                    <pic:cNvPicPr/>
+                  </pic:nvPicPr>
+                  <pic:blipFill>
+                    <a:blip r:embed="rId17" cstate="print">
+                      <a:extLst>
+                        <a:ext uri="{28A0092B-C50C-407E-A947-70E740481C1C}">
+                          <a14:useLocalDpi xmlns:a14="http://schemas.microsoft.com/office/drawing/2010/main" val="0"/>
+                        </a:ext>
+                      </a:extLst>
+                    </a:blip>
+                    <a:stretch>
+                      <a:fillRect/>
+                    </a:stretch>
+                  </pic:blipFill>
+                  <pic:spPr>
+                    <a:xfrm>
+                      <a:off x="0" y="0"/>
+                      <a:ext cx="6188710" cy="2921000"/>
+                    </a:xfrm>
+                    <a:prstGeom prst="rect">
+                      <a:avLst/>
+                    </a:prstGeom>
+                  </pic:spPr>
+                </pic:pic>
+              </a:graphicData>
+            </a:graphic>
+          </wp:inline>
+        </w:drawing>
+      </w:r>
+    </w:p>
+    <w:p>
+      <w:pPr>
+        <w:rPr>
+          <w:rFonts w:ascii="Century Gothic" w:hAnsi="Century Gothic"/>
+          <w:b/>
+          <w:bCs/>
+          <w:noProof/>
+          <w:sz w:val="32"/>
+          <w:szCs w:val="32"/>
+          <w:lang w:val="cs-CZ"/>
+          <w14:ligatures w14:val="standardContextual"/>
+        </w:rPr>
+      </w:pPr>
+    </w:p>
+    <w:p>
+      <w:pPr>
+        <w:tabs>
+          <w:tab w:val="left" w:pos="5500"/>
+        </w:tabs>
+        <w:rPr>
+          <w:rFonts w:ascii="Century Gothic" w:hAnsi="Century Gothic"/>
+          <w:sz w:val="32"/>
+          <w:szCs w:val="32"/>
+          <w:lang w:val="cs-CZ"/>
+        </w:rPr>
+      </w:pPr>
+    </w:p>
+    <w:p>
+      <w:pPr>
+        <w:tabs>
+          <w:tab w:val="left" w:pos="5500"/>
+        </w:tabs>
+        <w:rPr>
+          <w:rFonts w:ascii="Century Gothic" w:hAnsi="Century Gothic"/>
+          <w:sz w:val="32"/>
+          <w:szCs w:val="32"/>
+          <w:lang w:val="cs-CZ"/>
+        </w:rPr>
+      </w:pPr>
+    </w:p>
+    <w:p>
+      <w:pPr>
+        <w:tabs>
+          <w:tab w:val="left" w:pos="5500"/>
+        </w:tabs>
+        <w:rPr>
+          <w:rFonts w:ascii="Century Gothic" w:hAnsi="Century Gothic"/>
+          <w:sz w:val="32"/>
+          <w:szCs w:val="32"/>
+          <w:lang w:val="cs-CZ"/>
+        </w:rPr>
+      </w:pPr>
+    </w:p>
+    <w:p>
+      <w:pPr>
+        <w:tabs>
+          <w:tab w:val="left" w:pos="5500"/>
+        </w:tabs>
+        <w:rPr>
+          <w:rFonts w:ascii="Century Gothic" w:hAnsi="Century Gothic"/>
+          <w:sz w:val="32"/>
+          <w:szCs w:val="32"/>
+          <w:lang w:val="cs-CZ"/>
+        </w:rPr>
+      </w:pPr>
+      <w:r>
+        <w:rPr>
+          <w:rFonts w:ascii="Century Gothic" w:hAnsi="Century Gothic"/>
+          <w:sz w:val="32"/>
+          <w:szCs w:val="32"/>
+          <w:lang w:val="cs-CZ"/>
+        </w:rPr>
+        <w:tab/>
+      </w:r>
+    </w:p>
+    <w:p>
+      <w:pPr>
+        <w:tabs>
+          <w:tab w:val="left" w:pos="5500"/>
+        </w:tabs>
+        <w:rPr>
+          <w:rFonts w:ascii="Century Gothic" w:hAnsi="Century Gothic"/>
+          <w:sz w:val="32"/>
+          <w:szCs w:val="32"/>
+          <w:lang w:val="cs-CZ"/>
+        </w:rPr>
+      </w:pPr>
+      <w:r>
+        <w:rPr>
+          <w:rFonts w:ascii="Century Gothic" w:hAnsi="Century Gothic"/>
+          <w:noProof/>
+          <w:sz w:val="32"/>
+          <w:szCs w:val="32"/>
+          <w:lang w:val="cs-CZ"/>
+          <w14:ligatures w14:val="standardContextual"/>
+        </w:rPr>
+        <w:drawing>
+          <wp:inline distT="0" distB="0" distL="0" distR="0" wp14:anchorId="14622FE3" wp14:editId="5F1B55C0">
+            <wp:extent cx="6188710" cy="3152140"/>
+            <wp:effectExtent l="0" t="0" r="0" b="0"/>
+            <wp:docPr id="2123677253" name="Picture 8" descr="A screen shot of a computer program&#10;&#10;Description automatically generated with low confidence"/>
+            <wp:cNvGraphicFramePr>
+              <a:graphicFrameLocks xmlns:a="http://schemas.openxmlformats.org/drawingml/2006/main" noChangeAspect="1"/>
+            </wp:cNvGraphicFramePr>
+            <a:graphic xmlns:a="http://schemas.openxmlformats.org/drawingml/2006/main">
+              <a:graphicData uri="http://schemas.openxmlformats.org/drawingml/2006/picture">
+                <pic:pic xmlns:pic="http://schemas.openxmlformats.org/drawingml/2006/picture">
+                  <pic:nvPicPr>
+                    <pic:cNvPr id="2123677253" name="Picture 8" descr="A screen shot of a computer program&#10;&#10;Description automatically generated with low confidence"/>
+                    <pic:cNvPicPr/>
+                  </pic:nvPicPr>
+                  <pic:blipFill>
+                    <a:blip r:embed="rId18" cstate="print">
+                      <a:extLst>
+                        <a:ext uri="{28A0092B-C50C-407E-A947-70E740481C1C}">
+                          <a14:useLocalDpi xmlns:a14="http://schemas.microsoft.com/office/drawing/2010/main" val="0"/>
+                        </a:ext>
+                      </a:extLst>
+                    </a:blip>
+                    <a:stretch>
+                      <a:fillRect/>
+                    </a:stretch>
+                  </pic:blipFill>
+                  <pic:spPr>
+                    <a:xfrm>
+                      <a:off x="0" y="0"/>
+                      <a:ext cx="6188710" cy="3152140"/>
+                    </a:xfrm>
+                    <a:prstGeom prst="rect">
+                      <a:avLst/>
+                    </a:prstGeom>
+                  </pic:spPr>
+                </pic:pic>
+              </a:graphicData>
+            </a:graphic>
+          </wp:inline>
+        </w:drawing>
+      </w:r>
+    </w:p>
+    <w:p>
+      <w:pPr>
+        <w:tabs>
+          <w:tab w:val="left" w:pos="5500"/>
+        </w:tabs>
+        <w:rPr>
+          <w:rFonts w:ascii="Century Gothic" w:hAnsi="Century Gothic"/>
+          <w:sz w:val="32"/>
+          <w:szCs w:val="32"/>
+          <w:lang w:val="cs-CZ"/>
+        </w:rPr>
+      </w:pPr>
+    </w:p>
+    <w:p>
+      <w:pPr>
+        <w:tabs>
+          <w:tab w:val="left" w:pos="5500"/>
+        </w:tabs>
+        <w:rPr>
+          <w:rFonts w:ascii="Century Gothic" w:hAnsi="Century Gothic"/>
+          <w:sz w:val="32"/>
+          <w:szCs w:val="32"/>
+          <w:lang w:val="cs-CZ"/>
+        </w:rPr>
+      </w:pPr>
+    </w:p>
+    <w:p>
+      <w:pPr>
+        <w:tabs>
+          <w:tab w:val="left" w:pos="5500"/>
+        </w:tabs>
+        <w:rPr>
+          <w:rFonts w:ascii="Century Gothic" w:hAnsi="Century Gothic"/>
+          <w:sz w:val="32"/>
+          <w:szCs w:val="32"/>
+          <w:lang w:val="cs-CZ"/>
+        </w:rPr>
+      </w:pPr>
+    </w:p>
+    <w:p>
+      <w:pPr>
+        <w:tabs>
+          <w:tab w:val="left" w:pos="5500"/>
+        </w:tabs>
+        <w:rPr>
+          <w:rFonts w:ascii="Century Gothic" w:hAnsi="Century Gothic"/>
+          <w:sz w:val="32"/>
+          <w:szCs w:val="32"/>
+          <w:lang w:val="cs-CZ"/>
+        </w:rPr>
+      </w:pPr>
+    </w:p>
+    <w:p>
+      <w:pPr>
+        <w:tabs>
+          <w:tab w:val="left" w:pos="5500"/>
+        </w:tabs>
+        <w:rPr>
+          <w:rFonts w:ascii="Century Gothic" w:hAnsi="Century Gothic"/>
+          <w:sz w:val="32"/>
+          <w:szCs w:val="32"/>
+          <w:lang w:val="cs-CZ"/>
+        </w:rPr>
+      </w:pPr>
+    </w:p>
+    <w:p>
+      <w:pPr>
+        <w:tabs>
+          <w:tab w:val="left" w:pos="5500"/>
+        </w:tabs>
+        <w:rPr>
+          <w:rFonts w:ascii="Century Gothic" w:hAnsi="Century Gothic"/>
+          <w:sz w:val="32"/>
+          <w:szCs w:val="32"/>
+          <w:lang w:val="cs-CZ"/>
+        </w:rPr>
+      </w:pPr>
+    </w:p>
+    <w:p>
+      <w:pPr>
+        <w:tabs>
+          <w:tab w:val="left" w:pos="5500"/>
+        </w:tabs>
+        <w:rPr>
+          <w:rFonts w:ascii="Century Gothic" w:hAnsi="Century Gothic"/>
+          <w:sz w:val="32"/>
+          <w:szCs w:val="32"/>
+          <w:lang w:val="cs-CZ"/>
+        </w:rPr>
+      </w:pPr>
+    </w:p>
+    <w:p>
+      <w:pPr>
+        <w:tabs>
+          <w:tab w:val="left" w:pos="5500"/>
+        </w:tabs>
+        <w:rPr>
+          <w:rFonts w:ascii="Century Gothic" w:hAnsi="Century Gothic"/>
+          <w:sz w:val="32"/>
+          <w:szCs w:val="32"/>
+          <w:lang w:val="cs-CZ"/>
+        </w:rPr>
+      </w:pPr>
+      <w:r>
+        <w:rPr>
+          <w:rFonts w:ascii="Century Gothic" w:hAnsi="Century Gothic"/>
+          <w:noProof/>
+          <w:sz w:val="32"/>
+          <w:szCs w:val="32"/>
+          <w:lang w:val="cs-CZ"/>
+          <w14:ligatures w14:val="standardContextual"/>
+        </w:rPr>
+        <w:drawing>
+          <wp:inline distT="0" distB="0" distL="0" distR="0" wp14:anchorId="55B5DBF3" wp14:editId="0188E38F">
+            <wp:extent cx="6188710" cy="2446020"/>
+            <wp:effectExtent l="0" t="0" r="0" b="5080"/>
+            <wp:docPr id="51942353" name="Picture 9" descr="A screenshot of a computer program&#10;&#10;Description automatically generated with medium confidence"/>
+            <wp:cNvGraphicFramePr>
+              <a:graphicFrameLocks xmlns:a="http://schemas.openxmlformats.org/drawingml/2006/main" noChangeAspect="1"/>
+            </wp:cNvGraphicFramePr>
+            <a:graphic xmlns:a="http://schemas.openxmlformats.org/drawingml/2006/main">
+              <a:graphicData uri="http://schemas.openxmlformats.org/drawingml/2006/picture">
+                <pic:pic xmlns:pic="http://schemas.openxmlformats.org/drawingml/2006/picture">
+                  <pic:nvPicPr>
+                    <pic:cNvPr id="51942353" name="Picture 9" descr="A screenshot of a computer program&#10;&#10;Description automatically generated with medium confidence"/>
+                    <pic:cNvPicPr/>
+                  </pic:nvPicPr>
+                  <pic:blipFill>
+                    <a:blip r:embed="rId19" cstate="print">
+                      <a:extLst>
+                        <a:ext uri="{28A0092B-C50C-407E-A947-70E740481C1C}">
+                          <a14:useLocalDpi xmlns:a14="http://schemas.microsoft.com/office/drawing/2010/main" val="0"/>
+                        </a:ext>
+                      </a:extLst>
+                    </a:blip>
+                    <a:stretch>
+                      <a:fillRect/>
+                    </a:stretch>
+                  </pic:blipFill>
+                  <pic:spPr>
+                    <a:xfrm>
+                      <a:off x="0" y="0"/>
+                      <a:ext cx="6188710" cy="2446020"/>
+                    </a:xfrm>
+                    <a:prstGeom prst="rect">
+                      <a:avLst/>
+                    </a:prstGeom>
+                  </pic:spPr>
+                </pic:pic>
+              </a:graphicData>
+            </a:graphic>
+          </wp:inline>
+        </w:drawing>
+      </w:r>
     </w:p>
     <w:sectPr>
       <w:pgSz w:w="11906" w:h="16838"/>

</xml_diff>